<commit_message>
current thread and enumrate
</commit_message>
<xml_diff>
--- a/The_second _week/Multi_threading/ConceptsOfMultiTreading.docx
+++ b/The_second _week/Multi_threading/ConceptsOfMultiTreading.docx
@@ -282,6 +282,7 @@
       <w:r>
         <w:rPr>
           <w:rFonts w:ascii="Vazirmatn" w:hAnsi="Vazirmatn" w:cs="Vazirmatn"/>
+          <w:noProof/>
           <w:sz w:val="24"/>
           <w:szCs w:val="24"/>
           <w:highlight w:val="yellow"/>
@@ -395,6 +396,29 @@
           <w:color w:val="212529"/>
           <w:shd w:val="clear" w:color="auto" w:fill="FFFFFF"/>
         </w:rPr>
+        <w:t xml:space="preserve"> multi-threading </w:t>
+      </w:r>
+      <w:r>
+        <w:rPr>
+          <w:rFonts w:ascii="Vazirmatn" w:hAnsi="Vazirmatn" w:cs="Vazirmatn"/>
+          <w:color w:val="212529"/>
+          <w:shd w:val="clear" w:color="auto" w:fill="FFFFFF"/>
+          <w:rtl/>
+        </w:rPr>
+        <w:t xml:space="preserve">در پایتون از ماژول </w:t>
+      </w:r>
+      <w:r>
+        <w:rPr>
+          <w:rFonts w:ascii="Vazirmatn" w:hAnsi="Vazirmatn" w:cs="Vazirmatn"/>
+          <w:shd w:val="clear" w:color="auto" w:fill="FFFFFF"/>
+        </w:rPr>
+        <w:t>threading</w:t>
+      </w:r>
+      <w:r>
+        <w:rPr>
+          <w:rFonts w:ascii="Vazirmatn" w:hAnsi="Vazirmatn" w:cs="Vazirmatn"/>
+          <w:rtl/>
+        </w:rPr>
         <w:t xml:space="preserve"> </w:t>
       </w:r>
       <w:r>
@@ -403,28 +427,251 @@
           <w:color w:val="212529"/>
           <w:shd w:val="clear" w:color="auto" w:fill="FFFFFF"/>
         </w:rPr>
-        <w:t>multi-threading</w:t>
-      </w:r>
-      <w:r>
-        <w:rPr>
-          <w:rFonts w:ascii="Vazirmatn" w:hAnsi="Vazirmatn" w:cs="Vazirmatn"/>
-          <w:color w:val="212529"/>
-          <w:shd w:val="clear" w:color="auto" w:fill="FFFFFF"/>
+        <w:t> </w:t>
+      </w:r>
+      <w:r>
+        <w:rPr>
+          <w:rFonts w:ascii="Vazirmatn" w:hAnsi="Vazirmatn" w:cs="Vazirmatn"/>
+          <w:color w:val="212529"/>
+          <w:shd w:val="clear" w:color="auto" w:fill="FFFFFF"/>
+          <w:rtl/>
+        </w:rPr>
+        <w:t>استفاده میشود</w:t>
+      </w:r>
+      <w:r>
+        <w:rPr>
+          <w:rFonts w:ascii="Vazirmatn" w:hAnsi="Vazirmatn" w:cs="Vazirmatn" w:hint="cs"/>
+          <w:color w:val="212529"/>
+          <w:shd w:val="clear" w:color="auto" w:fill="FFFFFF"/>
+          <w:rtl/>
+        </w:rPr>
+        <w:t xml:space="preserve"> و ما در</w:t>
+      </w:r>
+      <w:r>
+        <w:rPr>
+          <w:rFonts w:ascii="Vazirmatn" w:hAnsi="Vazirmatn" w:cs="Vazirmatn" w:hint="cs"/>
+          <w:color w:val="212529"/>
+          <w:shd w:val="clear" w:color="auto" w:fill="FFFFFF"/>
+          <w:rtl/>
+        </w:rPr>
+        <w:t xml:space="preserve"> پایتون میتوانیم به صورت </w:t>
+      </w:r>
+      <w:r>
+        <w:rPr>
+          <w:rFonts w:ascii="Vazirmatn" w:hAnsi="Vazirmatn" w:cs="Vazirmatn"/>
+          <w:color w:val="212529"/>
+          <w:shd w:val="clear" w:color="auto" w:fill="FFFFFF"/>
+        </w:rPr>
+        <w:t>I/O bound</w:t>
+      </w:r>
+      <w:r>
+        <w:rPr>
+          <w:rFonts w:ascii="Vazirmatn" w:hAnsi="Vazirmatn" w:cs="Vazirmatn" w:hint="cs"/>
+          <w:color w:val="212529"/>
+          <w:shd w:val="clear" w:color="auto" w:fill="FFFFFF"/>
+          <w:rtl/>
+        </w:rPr>
+        <w:t xml:space="preserve"> ترد هارا مدیریت کنیم، </w:t>
+      </w:r>
+      <w:r>
+        <w:rPr>
+          <w:rFonts w:ascii="Vazirmatn" w:hAnsi="Vazirmatn" w:cs="Vazirmatn" w:hint="cs"/>
+          <w:color w:val="212529"/>
+          <w:shd w:val="clear" w:color="auto" w:fill="FFFFFF"/>
+          <w:rtl/>
+        </w:rPr>
+        <w:t>د</w:t>
+      </w:r>
+      <w:r>
+        <w:rPr>
+          <w:rFonts w:ascii="Vazirmatn" w:hAnsi="Vazirmatn" w:cs="Vazirmatn"/>
+          <w:color w:val="212529"/>
+          <w:shd w:val="clear" w:color="auto" w:fill="FFFFFF"/>
+          <w:rtl/>
+        </w:rPr>
+        <w:t>ر صورتی که برنامه شما به شکل</w:t>
+      </w:r>
+      <w:r>
+        <w:rPr>
+          <w:rFonts w:ascii="Vazirmatn" w:hAnsi="Vazirmatn" w:cs="Vazirmatn"/>
+          <w:color w:val="212529"/>
+          <w:shd w:val="clear" w:color="auto" w:fill="FFFFFF"/>
+        </w:rPr>
+        <w:t xml:space="preserve"> I/O bound </w:t>
+      </w:r>
+      <w:r>
+        <w:rPr>
+          <w:rFonts w:ascii="Vazirmatn" w:hAnsi="Vazirmatn" w:cs="Vazirmatn"/>
+          <w:color w:val="212529"/>
+          <w:shd w:val="clear" w:color="auto" w:fill="FFFFFF"/>
+          <w:rtl/>
+        </w:rPr>
+        <w:t>باشد زمانی را که صرف منتظر ماندن برای رسیدن پاسخ میکند را میتواند به کار دیگری مشغول شود</w:t>
+      </w:r>
+      <w:r>
+        <w:rPr>
+          <w:rFonts w:ascii="Vazirmatn" w:hAnsi="Vazirmatn" w:cs="Vazirmatn" w:hint="cs"/>
+          <w:color w:val="212529"/>
+          <w:shd w:val="clear" w:color="auto" w:fill="FFFFFF"/>
+          <w:rtl/>
+        </w:rPr>
+        <w:t>.</w:t>
+      </w:r>
+    </w:p>
+    <w:p>
+      <w:pPr>
+        <w:bidi/>
+        <w:jc w:val="both"/>
+        <w:rPr>
+          <w:rFonts w:ascii="Vazirmatn" w:hAnsi="Vazirmatn" w:cs="Vazirmatn"/>
+          <w:color w:val="212529"/>
+          <w:shd w:val="clear" w:color="auto" w:fill="FFFFFF"/>
+        </w:rPr>
+      </w:pPr>
+      <w:r>
+        <w:rPr>
+          <w:rFonts w:ascii="Vazirmatn" w:hAnsi="Vazirmatn" w:cs="Vazirmatn"/>
+          <w:color w:val="212529"/>
+          <w:shd w:val="clear" w:color="auto" w:fill="FFFFFF"/>
+          <w:rtl/>
+        </w:rPr>
+        <w:t>اگر برنامه شما</w:t>
+      </w:r>
+      <w:r>
+        <w:rPr>
+          <w:rFonts w:ascii="Vazirmatn" w:hAnsi="Vazirmatn" w:cs="Vazirmatn"/>
+          <w:color w:val="212529"/>
+          <w:shd w:val="clear" w:color="auto" w:fill="FFFFFF"/>
+        </w:rPr>
+        <w:t xml:space="preserve"> CPU bound </w:t>
+      </w:r>
+      <w:r>
+        <w:rPr>
+          <w:rFonts w:ascii="Vazirmatn" w:hAnsi="Vazirmatn" w:cs="Vazirmatn"/>
+          <w:color w:val="212529"/>
+          <w:shd w:val="clear" w:color="auto" w:fill="FFFFFF"/>
+          <w:rtl/>
+        </w:rPr>
+        <w:t>باشد و همواره</w:t>
+      </w:r>
+      <w:r>
+        <w:rPr>
+          <w:rFonts w:ascii="Vazirmatn" w:hAnsi="Vazirmatn" w:cs="Vazirmatn"/>
+          <w:color w:val="212529"/>
+          <w:shd w:val="clear" w:color="auto" w:fill="FFFFFF"/>
+        </w:rPr>
+        <w:t xml:space="preserve"> CPU </w:t>
+      </w:r>
+      <w:r>
+        <w:rPr>
+          <w:rFonts w:ascii="Vazirmatn" w:hAnsi="Vazirmatn" w:cs="Vazirmatn"/>
+          <w:color w:val="212529"/>
+          <w:shd w:val="clear" w:color="auto" w:fill="FFFFFF"/>
+          <w:rtl/>
+        </w:rPr>
+        <w:t>شما مشغول کار باشد استفاده کردن از</w:t>
+      </w:r>
+      <w:r>
+        <w:rPr>
+          <w:rFonts w:ascii="Vazirmatn" w:hAnsi="Vazirmatn" w:cs="Vazirmatn"/>
+          <w:color w:val="212529"/>
+          <w:shd w:val="clear" w:color="auto" w:fill="FFFFFF"/>
+        </w:rPr>
+        <w:t xml:space="preserve"> multi-threading </w:t>
+      </w:r>
+      <w:r>
+        <w:rPr>
+          <w:rFonts w:ascii="Vazirmatn" w:hAnsi="Vazirmatn" w:cs="Vazirmatn"/>
+          <w:color w:val="212529"/>
+          <w:shd w:val="clear" w:color="auto" w:fill="FFFFFF"/>
+          <w:rtl/>
+        </w:rPr>
+        <w:t>نه تنها باعث افزایش سرعت نخواهد شد بلکه باعث افزایش فشار بروی</w:t>
+      </w:r>
+      <w:r>
+        <w:rPr>
+          <w:rFonts w:ascii="Vazirmatn" w:hAnsi="Vazirmatn" w:cs="Vazirmatn"/>
+          <w:color w:val="212529"/>
+          <w:shd w:val="clear" w:color="auto" w:fill="FFFFFF"/>
+        </w:rPr>
+        <w:t xml:space="preserve"> CPU </w:t>
+      </w:r>
+      <w:r>
+        <w:rPr>
+          <w:rFonts w:ascii="Vazirmatn" w:hAnsi="Vazirmatn" w:cs="Vazirmatn"/>
+          <w:color w:val="212529"/>
+          <w:shd w:val="clear" w:color="auto" w:fill="FFFFFF"/>
+          <w:rtl/>
+        </w:rPr>
+        <w:t>میشود و در نتیجه با کندی سرعت مواجه خواهید شد</w:t>
+      </w:r>
+      <w:r>
+        <w:rPr>
+          <w:rFonts w:ascii="Vazirmatn" w:hAnsi="Vazirmatn" w:cs="Vazirmatn"/>
+          <w:color w:val="212529"/>
+          <w:shd w:val="clear" w:color="auto" w:fill="FFFFFF"/>
+        </w:rPr>
+        <w:t>.</w:t>
+      </w:r>
+    </w:p>
+    <w:p>
+      <w:pPr>
+        <w:bidi/>
+        <w:jc w:val="both"/>
+        <w:rPr>
+          <w:rFonts w:ascii="Vazirmatn" w:hAnsi="Vazirmatn" w:cs="Vazirmatn"/>
+          <w:color w:val="212529"/>
+          <w:shd w:val="clear" w:color="auto" w:fill="FFFFFF"/>
+          <w:rtl/>
+        </w:rPr>
+      </w:pPr>
+      <w:r>
+        <w:rPr>
+          <w:rFonts w:ascii="Vazirmatn" w:hAnsi="Vazirmatn" w:cs="Vazirmatn"/>
+          <w:color w:val="212529"/>
+          <w:shd w:val="clear" w:color="auto" w:fill="FFFFFF"/>
+        </w:rPr>
+        <w:t xml:space="preserve"> : </w:t>
+      </w:r>
+      <w:r>
+        <w:rPr>
+          <w:rFonts w:ascii="Vazirmatn" w:hAnsi="Vazirmatn" w:cs="Vazirmatn"/>
+          <w:color w:val="212529"/>
+          <w:shd w:val="clear" w:color="auto" w:fill="FFFFFF"/>
+        </w:rPr>
+        <w:t>I/O bound</w:t>
+      </w:r>
+      <w:r>
+        <w:rPr>
+          <w:rFonts w:ascii="Vazirmatn" w:hAnsi="Vazirmatn" w:cs="Vazirmatn" w:hint="cs"/>
+          <w:color w:val="212529"/>
+          <w:shd w:val="clear" w:color="auto" w:fill="FFFFFF"/>
+          <w:rtl/>
+        </w:rPr>
+        <w:t>توجه داشته باشید که فقط وقتی</w:t>
+      </w:r>
+      <w:r>
+        <w:rPr>
+          <w:rFonts w:ascii="Vazirmatn" w:hAnsi="Vazirmatn" w:cs="Vazirmatn" w:hint="cs"/>
+          <w:color w:val="212529"/>
+          <w:shd w:val="clear" w:color="auto" w:fill="FFFFFF"/>
+          <w:rtl/>
         </w:rPr>
         <w:t xml:space="preserve"> </w:t>
       </w:r>
-      <w:r>
-        <w:rPr>
-          <w:rFonts w:ascii="Vazirmatn" w:hAnsi="Vazirmatn" w:cs="Vazirmatn"/>
-          <w:color w:val="212529"/>
-          <w:shd w:val="clear" w:color="auto" w:fill="FFFFFF"/>
-          <w:rtl/>
-        </w:rPr>
-        <w:t>در پایتون از ماژول</w:t>
-      </w:r>
-      <w:r>
-        <w:rPr>
-          <w:rFonts w:ascii="Vazirmatn" w:hAnsi="Vazirmatn" w:cs="Vazirmatn"/>
+      <w:proofErr w:type="gramStart"/>
+      <w:r>
+        <w:rPr>
+          <w:rFonts w:ascii="Vazirmatn" w:hAnsi="Vazirmatn" w:cs="Vazirmatn" w:hint="cs"/>
+          <w:color w:val="212529"/>
+          <w:shd w:val="clear" w:color="auto" w:fill="FFFFFF"/>
+          <w:rtl/>
+        </w:rPr>
+        <w:t>کاره</w:t>
+      </w:r>
+      <w:r>
+        <w:rPr>
+          <w:rFonts w:ascii="Vazirmatn" w:hAnsi="Vazirmatn" w:cs="Vazirmatn" w:hint="cs"/>
           <w:color w:val="212529"/>
           <w:shd w:val="clear" w:color="auto" w:fill="FFFFFF"/>
           <w:rtl/>
@@ -434,319 +681,19 @@
       <w:r>
         <w:rPr>
           <w:rFonts w:ascii="Vazirmatn" w:hAnsi="Vazirmatn" w:cs="Vazirmatn"/>
-          <w:shd w:val="clear" w:color="auto" w:fill="FFFFFF"/>
-        </w:rPr>
-        <w:t>threading</w:t>
-      </w:r>
-      <w:r>
-        <w:rPr>
-          <w:rFonts w:ascii="Vazirmatn" w:hAnsi="Vazirmatn" w:cs="Vazirmatn"/>
-          <w:rtl/>
-        </w:rPr>
-        <w:t xml:space="preserve"> </w:t>
-      </w:r>
-      <w:r>
-        <w:rPr>
-          <w:rFonts w:ascii="Vazirmatn" w:hAnsi="Vazirmatn" w:cs="Vazirmatn"/>
-          <w:color w:val="212529"/>
-          <w:shd w:val="clear" w:color="auto" w:fill="FFFFFF"/>
-        </w:rPr>
-        <w:t> </w:t>
-      </w:r>
-      <w:r>
-        <w:rPr>
-          <w:rFonts w:ascii="Vazirmatn" w:hAnsi="Vazirmatn" w:cs="Vazirmatn"/>
-          <w:color w:val="212529"/>
-          <w:shd w:val="clear" w:color="auto" w:fill="FFFFFF"/>
-          <w:rtl/>
-        </w:rPr>
-        <w:t>استفاده میشود</w:t>
-      </w:r>
-      <w:r>
-        <w:rPr>
-          <w:rFonts w:ascii="Vazirmatn" w:hAnsi="Vazirmatn" w:cs="Vazirmatn" w:hint="cs"/>
-          <w:color w:val="212529"/>
-          <w:shd w:val="clear" w:color="auto" w:fill="FFFFFF"/>
-          <w:rtl/>
-        </w:rPr>
-        <w:t xml:space="preserve"> و ما در</w:t>
-      </w:r>
-      <w:r>
-        <w:rPr>
-          <w:rFonts w:ascii="Vazirmatn" w:hAnsi="Vazirmatn" w:cs="Vazirmatn" w:hint="cs"/>
-          <w:color w:val="212529"/>
-          <w:shd w:val="clear" w:color="auto" w:fill="FFFFFF"/>
-          <w:rtl/>
-        </w:rPr>
-        <w:t xml:space="preserve"> پایتون میتوانیم به صورت </w:t>
-      </w:r>
-      <w:r>
-        <w:rPr>
-          <w:rFonts w:ascii="Vazirmatn" w:hAnsi="Vazirmatn" w:cs="Vazirmatn"/>
-          <w:color w:val="212529"/>
-          <w:shd w:val="clear" w:color="auto" w:fill="FFFFFF"/>
-        </w:rPr>
-        <w:t>I/O bound</w:t>
-      </w:r>
-      <w:r>
-        <w:rPr>
-          <w:rFonts w:ascii="Vazirmatn" w:hAnsi="Vazirmatn" w:cs="Vazirmatn" w:hint="cs"/>
-          <w:color w:val="212529"/>
-          <w:shd w:val="clear" w:color="auto" w:fill="FFFFFF"/>
-          <w:rtl/>
-        </w:rPr>
-        <w:t xml:space="preserve"> ترد هارا مدیریت کنیم، </w:t>
-      </w:r>
-      <w:r>
-        <w:rPr>
-          <w:rFonts w:ascii="Vazirmatn" w:hAnsi="Vazirmatn" w:cs="Vazirmatn" w:hint="cs"/>
-          <w:color w:val="212529"/>
-          <w:shd w:val="clear" w:color="auto" w:fill="FFFFFF"/>
-          <w:rtl/>
-        </w:rPr>
-        <w:t>د</w:t>
-      </w:r>
-      <w:r>
-        <w:rPr>
-          <w:rFonts w:ascii="Vazirmatn" w:hAnsi="Vazirmatn" w:cs="Vazirmatn"/>
-          <w:color w:val="212529"/>
-          <w:shd w:val="clear" w:color="auto" w:fill="FFFFFF"/>
-          <w:rtl/>
-        </w:rPr>
-        <w:t>ر صورتی که برنامه شما به شکل</w:t>
-      </w:r>
-      <w:r>
-        <w:rPr>
-          <w:rFonts w:ascii="Vazirmatn" w:hAnsi="Vazirmatn" w:cs="Vazirmatn"/>
-          <w:color w:val="212529"/>
-          <w:shd w:val="clear" w:color="auto" w:fill="FFFFFF"/>
-        </w:rPr>
-        <w:t xml:space="preserve"> I/O bound </w:t>
-      </w:r>
-      <w:r>
-        <w:rPr>
-          <w:rFonts w:ascii="Vazirmatn" w:hAnsi="Vazirmatn" w:cs="Vazirmatn"/>
-          <w:color w:val="212529"/>
-          <w:shd w:val="clear" w:color="auto" w:fill="FFFFFF"/>
-          <w:rtl/>
-        </w:rPr>
-        <w:t>باشد زمانی را که صرف منتظر ماندن برای رسیدن پاسخ میکند را میتواند به کار دیگری مشغول شود</w:t>
-      </w:r>
-      <w:r>
-        <w:rPr>
-          <w:rFonts w:ascii="Vazirmatn" w:hAnsi="Vazirmatn" w:cs="Vazirmatn" w:hint="cs"/>
-          <w:color w:val="212529"/>
-          <w:shd w:val="clear" w:color="auto" w:fill="FFFFFF"/>
-          <w:rtl/>
-        </w:rPr>
-        <w:t>.</w:t>
-      </w:r>
-    </w:p>
-    <w:p>
-      <w:pPr>
-        <w:bidi/>
-        <w:jc w:val="both"/>
-        <w:rPr>
-          <w:rFonts w:ascii="Vazirmatn" w:hAnsi="Vazirmatn" w:cs="Vazirmatn"/>
-          <w:color w:val="212529"/>
-          <w:shd w:val="clear" w:color="auto" w:fill="FFFFFF"/>
-        </w:rPr>
-      </w:pPr>
-      <w:r>
-        <w:rPr>
-          <w:rFonts w:ascii="Vazirmatn" w:hAnsi="Vazirmatn" w:cs="Vazirmatn"/>
-          <w:color w:val="212529"/>
-          <w:shd w:val="clear" w:color="auto" w:fill="FFFFFF"/>
-          <w:rtl/>
-        </w:rPr>
-        <w:t>اگر برنامه شما</w:t>
-      </w:r>
-      <w:r>
-        <w:rPr>
-          <w:rFonts w:ascii="Vazirmatn" w:hAnsi="Vazirmatn" w:cs="Vazirmatn"/>
-          <w:color w:val="212529"/>
-          <w:shd w:val="clear" w:color="auto" w:fill="FFFFFF"/>
-        </w:rPr>
-        <w:t xml:space="preserve"> CPU bound </w:t>
-      </w:r>
-      <w:r>
-        <w:rPr>
-          <w:rFonts w:ascii="Vazirmatn" w:hAnsi="Vazirmatn" w:cs="Vazirmatn"/>
-          <w:color w:val="212529"/>
-          <w:shd w:val="clear" w:color="auto" w:fill="FFFFFF"/>
-          <w:rtl/>
-        </w:rPr>
-        <w:t>باشد و همواره</w:t>
-      </w:r>
-      <w:r>
-        <w:rPr>
-          <w:rFonts w:ascii="Vazirmatn" w:hAnsi="Vazirmatn" w:cs="Vazirmatn"/>
-          <w:color w:val="212529"/>
-          <w:shd w:val="clear" w:color="auto" w:fill="FFFFFF"/>
-        </w:rPr>
-        <w:t xml:space="preserve"> </w:t>
-      </w:r>
-      <w:r>
-        <w:rPr>
-          <w:rFonts w:ascii="Vazirmatn" w:hAnsi="Vazirmatn" w:cs="Vazirmatn"/>
-          <w:color w:val="212529"/>
-          <w:shd w:val="clear" w:color="auto" w:fill="FFFFFF"/>
-        </w:rPr>
-        <w:t>CPU</w:t>
-      </w:r>
-      <w:r>
-        <w:rPr>
-          <w:rFonts w:ascii="Vazirmatn" w:hAnsi="Vazirmatn" w:cs="Vazirmatn"/>
-          <w:color w:val="212529"/>
-          <w:shd w:val="clear" w:color="auto" w:fill="FFFFFF"/>
-        </w:rPr>
-        <w:t xml:space="preserve"> </w:t>
-      </w:r>
-      <w:r>
-        <w:rPr>
-          <w:rFonts w:ascii="Vazirmatn" w:hAnsi="Vazirmatn" w:cs="Vazirmatn"/>
-          <w:color w:val="212529"/>
-          <w:shd w:val="clear" w:color="auto" w:fill="FFFFFF"/>
-          <w:rtl/>
-        </w:rPr>
-        <w:t>شما مشغول کار باشد استفاده کردن از</w:t>
-      </w:r>
-      <w:r>
-        <w:rPr>
-          <w:rFonts w:ascii="Vazirmatn" w:hAnsi="Vazirmatn" w:cs="Vazirmatn"/>
-          <w:color w:val="212529"/>
-          <w:shd w:val="clear" w:color="auto" w:fill="FFFFFF"/>
-        </w:rPr>
-        <w:t xml:space="preserve"> </w:t>
-      </w:r>
-      <w:r>
-        <w:rPr>
-          <w:rFonts w:ascii="Vazirmatn" w:hAnsi="Vazirmatn" w:cs="Vazirmatn"/>
-          <w:color w:val="212529"/>
-          <w:shd w:val="clear" w:color="auto" w:fill="FFFFFF"/>
-        </w:rPr>
-        <w:t>multi-threading</w:t>
-      </w:r>
-      <w:r>
-        <w:rPr>
-          <w:rFonts w:ascii="Vazirmatn" w:hAnsi="Vazirmatn" w:cs="Vazirmatn"/>
-          <w:color w:val="212529"/>
-          <w:shd w:val="clear" w:color="auto" w:fill="FFFFFF"/>
-        </w:rPr>
-        <w:t xml:space="preserve"> </w:t>
-      </w:r>
-      <w:r>
-        <w:rPr>
-          <w:rFonts w:ascii="Vazirmatn" w:hAnsi="Vazirmatn" w:cs="Vazirmatn"/>
-          <w:color w:val="212529"/>
-          <w:shd w:val="clear" w:color="auto" w:fill="FFFFFF"/>
-          <w:rtl/>
-        </w:rPr>
-        <w:t>نه تنها باعث افزایش سرعت نخواهد شد بلکه باعث افزایش فشار بروی</w:t>
-      </w:r>
-      <w:r>
-        <w:rPr>
-          <w:rFonts w:ascii="Vazirmatn" w:hAnsi="Vazirmatn" w:cs="Vazirmatn"/>
-          <w:color w:val="212529"/>
-          <w:shd w:val="clear" w:color="auto" w:fill="FFFFFF"/>
-        </w:rPr>
-        <w:t xml:space="preserve"> </w:t>
-      </w:r>
-      <w:r>
-        <w:rPr>
-          <w:rFonts w:ascii="Vazirmatn" w:hAnsi="Vazirmatn" w:cs="Vazirmatn"/>
-          <w:color w:val="212529"/>
-          <w:shd w:val="clear" w:color="auto" w:fill="FFFFFF"/>
-        </w:rPr>
-        <w:t>CPU</w:t>
-      </w:r>
-      <w:r>
-        <w:rPr>
-          <w:rFonts w:ascii="Vazirmatn" w:hAnsi="Vazirmatn" w:cs="Vazirmatn"/>
-          <w:color w:val="212529"/>
-          <w:shd w:val="clear" w:color="auto" w:fill="FFFFFF"/>
-        </w:rPr>
-        <w:t xml:space="preserve"> </w:t>
-      </w:r>
-      <w:r>
-        <w:rPr>
-          <w:rFonts w:ascii="Vazirmatn" w:hAnsi="Vazirmatn" w:cs="Vazirmatn"/>
-          <w:color w:val="212529"/>
-          <w:shd w:val="clear" w:color="auto" w:fill="FFFFFF"/>
-          <w:rtl/>
-        </w:rPr>
-        <w:t>میشود و در نتیجه با کندی سرعت مواجه خواهید شد</w:t>
-      </w:r>
-      <w:r>
-        <w:rPr>
-          <w:rFonts w:ascii="Vazirmatn" w:hAnsi="Vazirmatn" w:cs="Vazirmatn"/>
-          <w:color w:val="212529"/>
-          <w:shd w:val="clear" w:color="auto" w:fill="FFFFFF"/>
-        </w:rPr>
-        <w:t>.</w:t>
-      </w:r>
-    </w:p>
-    <w:p>
-      <w:pPr>
-        <w:bidi/>
-        <w:jc w:val="both"/>
-        <w:rPr>
-          <w:rFonts w:ascii="Vazirmatn" w:hAnsi="Vazirmatn" w:cs="Vazirmatn"/>
-          <w:color w:val="212529"/>
-          <w:shd w:val="clear" w:color="auto" w:fill="FFFFFF"/>
-          <w:rtl/>
-        </w:rPr>
-      </w:pPr>
-      <w:r>
-        <w:rPr>
-          <w:rFonts w:ascii="Vazirmatn" w:hAnsi="Vazirmatn" w:cs="Vazirmatn"/>
-          <w:color w:val="212529"/>
-          <w:shd w:val="clear" w:color="auto" w:fill="FFFFFF"/>
-        </w:rPr>
-        <w:t xml:space="preserve"> : </w:t>
-      </w:r>
-      <w:r>
-        <w:rPr>
-          <w:rFonts w:ascii="Vazirmatn" w:hAnsi="Vazirmatn" w:cs="Vazirmatn"/>
-          <w:color w:val="212529"/>
-          <w:shd w:val="clear" w:color="auto" w:fill="FFFFFF"/>
-        </w:rPr>
-        <w:t>I/O bound</w:t>
-      </w:r>
-      <w:r>
-        <w:rPr>
-          <w:rFonts w:ascii="Vazirmatn" w:hAnsi="Vazirmatn" w:cs="Vazirmatn" w:hint="cs"/>
-          <w:color w:val="212529"/>
-          <w:shd w:val="clear" w:color="auto" w:fill="FFFFFF"/>
-          <w:rtl/>
-        </w:rPr>
-        <w:t>توجه داشته باشید که فقط وقتی</w:t>
-      </w:r>
-      <w:r>
-        <w:rPr>
-          <w:rFonts w:ascii="Vazirmatn" w:hAnsi="Vazirmatn" w:cs="Vazirmatn" w:hint="cs"/>
-          <w:color w:val="212529"/>
-          <w:shd w:val="clear" w:color="auto" w:fill="FFFFFF"/>
-          <w:rtl/>
-        </w:rPr>
-        <w:t xml:space="preserve"> کاره</w:t>
-      </w:r>
-      <w:r>
-        <w:rPr>
-          <w:rFonts w:ascii="Vazirmatn" w:hAnsi="Vazirmatn" w:cs="Vazirmatn" w:hint="cs"/>
-          <w:color w:val="212529"/>
-          <w:shd w:val="clear" w:color="auto" w:fill="FFFFFF"/>
-          <w:rtl/>
-        </w:rPr>
-        <w:t xml:space="preserve"> </w:t>
-      </w:r>
-      <w:r>
-        <w:rPr>
-          <w:rFonts w:ascii="Vazirmatn" w:hAnsi="Vazirmatn" w:cs="Vazirmatn"/>
-          <w:color w:val="212529"/>
-          <w:shd w:val="clear" w:color="auto" w:fill="FFFFFF"/>
-        </w:rPr>
-        <w:t xml:space="preserve"> I/O bound</w:t>
+          <w:color w:val="212529"/>
+          <w:shd w:val="clear" w:color="auto" w:fill="FFFFFF"/>
+        </w:rPr>
+        <w:t xml:space="preserve"> I</w:t>
+      </w:r>
+      <w:proofErr w:type="gramEnd"/>
+      <w:r>
+        <w:rPr>
+          <w:rFonts w:ascii="Vazirmatn" w:hAnsi="Vazirmatn" w:cs="Vazirmatn"/>
+          <w:color w:val="212529"/>
+          <w:shd w:val="clear" w:color="auto" w:fill="FFFFFF"/>
+        </w:rPr>
+        <w:t>/O bound</w:t>
       </w:r>
       <w:r>
         <w:rPr>
@@ -991,7 +938,7 @@
         <w:bidi/>
         <w:jc w:val="both"/>
         <w:rPr>
-          <w:rFonts w:ascii="Vazirmatn" w:hAnsi="Vazirmatn" w:cs="Vazirmatn" w:hint="cs"/>
+          <w:rFonts w:ascii="Vazirmatn" w:hAnsi="Vazirmatn" w:cs="Vazirmatn"/>
           <w:color w:val="212529"/>
           <w:shd w:val="clear" w:color="auto" w:fill="FFFFFF"/>
           <w:lang w:bidi="fa-IR"/>
@@ -1037,16 +984,35 @@
           <w:color w:val="212529"/>
           <w:shd w:val="clear" w:color="auto" w:fill="FFFFFF"/>
         </w:rPr>
-        <w:t xml:space="preserve">multi-processing </w:t>
-      </w:r>
-      <w:r>
-        <w:rPr>
-          <w:rFonts w:ascii="Vazirmatn" w:hAnsi="Vazirmatn" w:cs="Vazirmatn" w:hint="cs"/>
-          <w:color w:val="212529"/>
-          <w:shd w:val="clear" w:color="auto" w:fill="FFFFFF"/>
-          <w:rtl/>
-        </w:rPr>
-        <w:t xml:space="preserve"> استفاده میکنیم که در این آموزش ما نیست.</w:t>
+        <w:t>multi-</w:t>
+      </w:r>
+      <w:proofErr w:type="gramStart"/>
+      <w:r>
+        <w:rPr>
+          <w:rFonts w:ascii="Vazirmatn" w:hAnsi="Vazirmatn" w:cs="Vazirmatn"/>
+          <w:color w:val="212529"/>
+          <w:shd w:val="clear" w:color="auto" w:fill="FFFFFF"/>
+        </w:rPr>
+        <w:t xml:space="preserve">processing </w:t>
+      </w:r>
+      <w:r>
+        <w:rPr>
+          <w:rFonts w:ascii="Vazirmatn" w:hAnsi="Vazirmatn" w:cs="Vazirmatn" w:hint="cs"/>
+          <w:color w:val="212529"/>
+          <w:shd w:val="clear" w:color="auto" w:fill="FFFFFF"/>
+          <w:rtl/>
+        </w:rPr>
+        <w:t xml:space="preserve"> استفاده</w:t>
+      </w:r>
+      <w:proofErr w:type="gramEnd"/>
+      <w:r>
+        <w:rPr>
+          <w:rFonts w:ascii="Vazirmatn" w:hAnsi="Vazirmatn" w:cs="Vazirmatn" w:hint="cs"/>
+          <w:color w:val="212529"/>
+          <w:shd w:val="clear" w:color="auto" w:fill="FFFFFF"/>
+          <w:rtl/>
+        </w:rPr>
+        <w:t xml:space="preserve"> میکنیم که در این آموزش ما نیست.</w:t>
       </w:r>
     </w:p>
     <w:p>
@@ -1182,6 +1148,7 @@
         </w:rPr>
         <w:t>با استفاده از ارسال یک شئ قابل فراخوانی به تابع سازنده (--</w:t>
       </w:r>
+      <w:proofErr w:type="spellStart"/>
       <w:r>
         <w:rPr>
           <w:rFonts w:ascii="Vazirmatn" w:hAnsi="Vazirmatn" w:cs="Vazirmatn"/>
@@ -1193,6 +1160,7 @@
         </w:rPr>
         <w:t>init</w:t>
       </w:r>
+      <w:proofErr w:type="spellEnd"/>
       <w:r>
         <w:rPr>
           <w:rFonts w:ascii="Vazirmatn" w:hAnsi="Vazirmatn" w:cs="Vazirmatn" w:hint="cs"/>
@@ -1404,12 +1372,13 @@
       <w:pPr>
         <w:bidi/>
         <w:rPr>
-          <w:lang w:bidi="fa-IR"/>
-        </w:rPr>
-      </w:pPr>
-      <w:r>
-        <w:rPr>
-          <w:rFonts w:hint="cs"/>
+          <w:rFonts w:ascii="Vazirmatn" w:hAnsi="Vazirmatn" w:cs="Vazirmatn"/>
+          <w:lang w:bidi="fa-IR"/>
+        </w:rPr>
+      </w:pPr>
+      <w:r>
+        <w:rPr>
+          <w:rFonts w:ascii="Vazirmatn" w:hAnsi="Vazirmatn" w:cs="Vazirmatn"/>
           <w:rtl/>
           <w:lang w:bidi="fa-IR"/>
         </w:rPr>
@@ -1438,7 +1407,6 @@
       <w:pPr>
         <w:bidi/>
         <w:rPr>
-          <w:rFonts w:hint="cs"/>
           <w:lang w:bidi="fa-IR"/>
         </w:rPr>
       </w:pPr>
@@ -1553,29 +1521,7 @@
           <w:szCs w:val="24"/>
           <w:lang w:bidi="fa-IR"/>
         </w:rPr>
-        <w:t>overriding the </w:t>
-      </w:r>
-      <w:r>
-        <w:rPr>
-          <w:rFonts w:ascii="Vazirmatn" w:hAnsi="Vazirmatn" w:cs="Vazirmatn"/>
-          <w:i/>
-          <w:iCs/>
-          <w:sz w:val="24"/>
-          <w:szCs w:val="24"/>
-          <w:lang w:bidi="fa-IR"/>
-        </w:rPr>
-        <w:t>run (</w:t>
-      </w:r>
-      <w:r>
-        <w:rPr>
-          <w:rFonts w:ascii="Vazirmatn" w:hAnsi="Vazirmatn" w:cs="Vazirmatn"/>
-          <w:i/>
-          <w:iCs/>
-          <w:sz w:val="24"/>
-          <w:szCs w:val="24"/>
-          <w:lang w:bidi="fa-IR"/>
-        </w:rPr>
-        <w:t>) method in a subclass</w:t>
+        <w:t>overriding the run () method in a subclass</w:t>
       </w:r>
     </w:p>
     <w:p>
@@ -1649,23 +1595,932 @@
     <w:p>
       <w:pPr>
         <w:bidi/>
-        <w:rPr>
-          <w:rFonts w:ascii="Vazirmatn" w:hAnsi="Vazirmatn" w:cs="Vazirmatn" w:hint="cs"/>
-          <w:sz w:val="24"/>
-          <w:szCs w:val="24"/>
-          <w:rtl/>
-          <w:lang w:bidi="fa-IR"/>
-        </w:rPr>
-      </w:pPr>
-      <w:r>
-        <w:rPr>
-          <w:rFonts w:ascii="Vazirmatn" w:hAnsi="Vazirmatn" w:cs="Vazirmatn" w:hint="cs"/>
-          <w:sz w:val="24"/>
-          <w:szCs w:val="24"/>
-          <w:rtl/>
-          <w:lang w:bidi="fa-IR"/>
-        </w:rPr>
-        <w:t>بدون برنامه ما باید 8 ثانیه طول میکشید ولی الان به 5 ثانیه کاهش یافته است.</w:t>
+        <w:jc w:val="both"/>
+        <w:rPr>
+          <w:rFonts w:ascii="Vazirmatn" w:hAnsi="Vazirmatn" w:cs="Vazirmatn"/>
+          <w:sz w:val="24"/>
+          <w:szCs w:val="24"/>
+          <w:rtl/>
+          <w:lang w:bidi="fa-IR"/>
+        </w:rPr>
+      </w:pPr>
+      <w:r>
+        <w:rPr>
+          <w:rFonts w:ascii="Vazirmatn" w:hAnsi="Vazirmatn" w:cs="Vazirmatn" w:hint="cs"/>
+          <w:sz w:val="24"/>
+          <w:szCs w:val="24"/>
+          <w:rtl/>
+          <w:lang w:bidi="fa-IR"/>
+        </w:rPr>
+        <w:t>بدون</w:t>
+      </w:r>
+      <w:r>
+        <w:rPr>
+          <w:rFonts w:ascii="Vazirmatn" w:hAnsi="Vazirmatn" w:cs="Vazirmatn"/>
+          <w:sz w:val="24"/>
+          <w:szCs w:val="24"/>
+          <w:lang w:bidi="fa-IR"/>
+        </w:rPr>
+        <w:t xml:space="preserve"> multi-treading </w:t>
+      </w:r>
+      <w:r>
+        <w:rPr>
+          <w:rFonts w:ascii="Vazirmatn" w:hAnsi="Vazirmatn" w:cs="Vazirmatn" w:hint="cs"/>
+          <w:sz w:val="24"/>
+          <w:szCs w:val="24"/>
+          <w:rtl/>
+          <w:lang w:bidi="fa-IR"/>
+        </w:rPr>
+        <w:t xml:space="preserve"> برنامه ما باید 8 ثانیه طول میکشید ولی الان به 5 ثانیه کاهش یافته است.</w:t>
+      </w:r>
+    </w:p>
+    <w:p>
+      <w:pPr>
+        <w:bidi/>
+        <w:jc w:val="both"/>
+        <w:rPr>
+          <w:rFonts w:ascii="Vazirmatn" w:hAnsi="Vazirmatn" w:cs="Vazirmatn"/>
+          <w:sz w:val="24"/>
+          <w:szCs w:val="24"/>
+          <w:lang w:bidi="fa-IR"/>
+        </w:rPr>
+      </w:pPr>
+    </w:p>
+    <w:p>
+      <w:pPr>
+        <w:bidi/>
+        <w:jc w:val="both"/>
+        <w:rPr>
+          <w:rFonts w:ascii="Vazirmatn" w:hAnsi="Vazirmatn" w:cs="Vazirmatn"/>
+          <w:sz w:val="24"/>
+          <w:szCs w:val="24"/>
+          <w:rtl/>
+          <w:lang w:bidi="fa-IR"/>
+        </w:rPr>
+      </w:pPr>
+      <w:r>
+        <w:rPr>
+          <w:rFonts w:ascii="Vazirmatn" w:hAnsi="Vazirmatn" w:cs="Vazirmatn"/>
+          <w:b/>
+          <w:bCs/>
+          <w:sz w:val="24"/>
+          <w:szCs w:val="24"/>
+          <w:lang w:bidi="fa-IR"/>
+        </w:rPr>
+        <w:t>Da</w:t>
+      </w:r>
+      <w:r>
+        <w:rPr>
+          <w:rFonts w:ascii="Vazirmatn" w:hAnsi="Vazirmatn" w:cs="Vazirmatn"/>
+          <w:b/>
+          <w:bCs/>
+          <w:sz w:val="24"/>
+          <w:szCs w:val="24"/>
+          <w:lang w:bidi="fa-IR"/>
+        </w:rPr>
+        <w:t>e</w:t>
+      </w:r>
+      <w:r>
+        <w:rPr>
+          <w:rFonts w:ascii="Vazirmatn" w:hAnsi="Vazirmatn" w:cs="Vazirmatn"/>
+          <w:b/>
+          <w:bCs/>
+          <w:sz w:val="24"/>
+          <w:szCs w:val="24"/>
+          <w:lang w:bidi="fa-IR"/>
+        </w:rPr>
+        <w:t>mon</w:t>
+      </w:r>
+      <w:r>
+        <w:rPr>
+          <w:rFonts w:ascii="Vazirmatn" w:hAnsi="Vazirmatn" w:cs="Vazirmatn" w:hint="cs"/>
+          <w:b/>
+          <w:bCs/>
+          <w:sz w:val="24"/>
+          <w:szCs w:val="24"/>
+          <w:rtl/>
+          <w:lang w:bidi="fa-IR"/>
+        </w:rPr>
+        <w:t xml:space="preserve"> (دی مون):</w:t>
+      </w:r>
+      <w:r>
+        <w:rPr>
+          <w:rFonts w:ascii="Vazirmatn" w:hAnsi="Vazirmatn" w:cs="Vazirmatn" w:hint="cs"/>
+          <w:b/>
+          <w:bCs/>
+          <w:sz w:val="24"/>
+          <w:szCs w:val="24"/>
+          <w:rtl/>
+          <w:lang w:bidi="fa-IR"/>
+        </w:rPr>
+        <w:t xml:space="preserve"> </w:t>
+      </w:r>
+      <w:r>
+        <w:rPr>
+          <w:rFonts w:ascii="Vazirmatn" w:hAnsi="Vazirmatn" w:cs="Vazirmatn" w:hint="cs"/>
+          <w:sz w:val="24"/>
+          <w:szCs w:val="24"/>
+          <w:rtl/>
+          <w:lang w:bidi="fa-IR"/>
+        </w:rPr>
+        <w:t>در دنیای کامپیوتر به برنامه هایی که توی پس زمینه (</w:t>
+      </w:r>
+      <w:r>
+        <w:rPr>
+          <w:rFonts w:ascii="Vazirmatn" w:hAnsi="Vazirmatn" w:cs="Vazirmatn"/>
+          <w:sz w:val="24"/>
+          <w:szCs w:val="24"/>
+          <w:lang w:bidi="fa-IR"/>
+        </w:rPr>
+        <w:t>background</w:t>
+      </w:r>
+      <w:r>
+        <w:rPr>
+          <w:rFonts w:ascii="Vazirmatn" w:hAnsi="Vazirmatn" w:cs="Vazirmatn" w:hint="cs"/>
+          <w:sz w:val="24"/>
+          <w:szCs w:val="24"/>
+          <w:rtl/>
+          <w:lang w:bidi="fa-IR"/>
+        </w:rPr>
+        <w:t xml:space="preserve">) اجرا میشوند دی مون میگویند. </w:t>
+      </w:r>
+    </w:p>
+    <w:p>
+      <w:pPr>
+        <w:bidi/>
+        <w:jc w:val="both"/>
+        <w:rPr>
+          <w:rFonts w:ascii="Vazirmatn" w:hAnsi="Vazirmatn" w:cs="Vazirmatn"/>
+          <w:sz w:val="24"/>
+          <w:szCs w:val="24"/>
+          <w:rtl/>
+          <w:lang w:bidi="fa-IR"/>
+        </w:rPr>
+      </w:pPr>
+      <w:r>
+        <w:rPr>
+          <w:rFonts w:ascii="Vazirmatn" w:hAnsi="Vazirmatn" w:cs="Vazirmatn" w:hint="cs"/>
+          <w:sz w:val="24"/>
+          <w:szCs w:val="24"/>
+          <w:rtl/>
+          <w:lang w:bidi="fa-IR"/>
+        </w:rPr>
+        <w:lastRenderedPageBreak/>
+        <w:t>اما در پایتون یعنی ترد هایی که برنامه حق داره اون هارو نادیده بگیره و ازشون بگذره و از برنامه خارج بشه.برای استفاده ازش هم باید قبل از استارت بنویسیمیش وگرنه ران تایم ارور میگیریم.(حالت دیفالتش هم فالسه)</w:t>
+      </w:r>
+    </w:p>
+    <w:p>
+      <w:pPr>
+        <w:bidi/>
+        <w:jc w:val="both"/>
+        <w:rPr>
+          <w:rFonts w:ascii="Vazirmatn" w:hAnsi="Vazirmatn" w:cs="Vazirmatn"/>
+          <w:sz w:val="24"/>
+          <w:szCs w:val="24"/>
+          <w:rtl/>
+          <w:lang w:bidi="fa-IR"/>
+        </w:rPr>
+      </w:pPr>
+      <w:r>
+        <w:rPr>
+          <w:rFonts w:ascii="Vazirmatn" w:hAnsi="Vazirmatn" w:cs="Vazirmatn" w:hint="cs"/>
+          <w:sz w:val="24"/>
+          <w:szCs w:val="24"/>
+          <w:rtl/>
+          <w:lang w:bidi="fa-IR"/>
+        </w:rPr>
+        <w:t>متود</w:t>
+      </w:r>
+      <w:r>
+        <w:rPr>
+          <w:rFonts w:ascii="Vazirmatn" w:hAnsi="Vazirmatn" w:cs="Vazirmatn"/>
+          <w:sz w:val="24"/>
+          <w:szCs w:val="24"/>
+          <w:lang w:bidi="fa-IR"/>
+        </w:rPr>
+        <w:t xml:space="preserve">join </w:t>
+      </w:r>
+      <w:r>
+        <w:rPr>
+          <w:rFonts w:ascii="Vazirmatn" w:hAnsi="Vazirmatn" w:cs="Vazirmatn" w:hint="cs"/>
+          <w:sz w:val="24"/>
+          <w:szCs w:val="24"/>
+          <w:rtl/>
+          <w:lang w:bidi="fa-IR"/>
+        </w:rPr>
+        <w:t xml:space="preserve"> اولویت داره نسبت به متود</w:t>
+      </w:r>
+      <w:r>
+        <w:rPr>
+          <w:rFonts w:ascii="Vazirmatn" w:hAnsi="Vazirmatn" w:cs="Vazirmatn"/>
+          <w:sz w:val="24"/>
+          <w:szCs w:val="24"/>
+          <w:lang w:bidi="fa-IR"/>
+        </w:rPr>
+        <w:t xml:space="preserve"> daemon</w:t>
+      </w:r>
+      <w:r>
+        <w:rPr>
+          <w:rFonts w:ascii="Vazirmatn" w:hAnsi="Vazirmatn" w:cs="Vazirmatn" w:hint="cs"/>
+          <w:sz w:val="24"/>
+          <w:szCs w:val="24"/>
+          <w:rtl/>
+          <w:lang w:bidi="fa-IR"/>
+        </w:rPr>
+        <w:t>.</w:t>
+      </w:r>
+    </w:p>
+    <w:p>
+      <w:pPr>
+        <w:bidi/>
+        <w:jc w:val="both"/>
+        <w:rPr>
+          <w:rFonts w:ascii="Vazirmatn" w:hAnsi="Vazirmatn" w:cs="Vazirmatn"/>
+          <w:sz w:val="24"/>
+          <w:szCs w:val="24"/>
+          <w:lang w:bidi="fa-IR"/>
+        </w:rPr>
+      </w:pPr>
+      <w:r>
+        <w:rPr>
+          <w:rFonts w:ascii="Vazirmatn" w:hAnsi="Vazirmatn" w:cs="Vazirmatn" w:hint="cs"/>
+          <w:sz w:val="24"/>
+          <w:szCs w:val="24"/>
+          <w:rtl/>
+          <w:lang w:bidi="fa-IR"/>
+        </w:rPr>
+        <w:t xml:space="preserve">میتونیم از </w:t>
+      </w:r>
+      <w:r>
+        <w:rPr>
+          <w:rFonts w:ascii="Vazirmatn" w:hAnsi="Vazirmatn" w:cs="Vazirmatn"/>
+          <w:sz w:val="24"/>
+          <w:szCs w:val="24"/>
+          <w:lang w:bidi="fa-IR"/>
+        </w:rPr>
+        <w:t xml:space="preserve"> </w:t>
+      </w:r>
+      <w:proofErr w:type="spellStart"/>
+      <w:r>
+        <w:rPr>
+          <w:rFonts w:ascii="Vazirmatn" w:hAnsi="Vazirmatn" w:cs="Vazirmatn"/>
+          <w:sz w:val="24"/>
+          <w:szCs w:val="24"/>
+          <w:lang w:bidi="fa-IR"/>
+        </w:rPr>
+        <w:t>isDaemon</w:t>
+      </w:r>
+      <w:proofErr w:type="spellEnd"/>
+      <w:r>
+        <w:rPr>
+          <w:rFonts w:ascii="Vazirmatn" w:hAnsi="Vazirmatn" w:cs="Vazirmatn"/>
+          <w:sz w:val="24"/>
+          <w:szCs w:val="24"/>
+          <w:lang w:bidi="fa-IR"/>
+        </w:rPr>
+        <w:t>()</w:t>
+      </w:r>
+      <w:r>
+        <w:rPr>
+          <w:rFonts w:ascii="Vazirmatn" w:hAnsi="Vazirmatn" w:cs="Vazirmatn" w:hint="cs"/>
+          <w:sz w:val="24"/>
+          <w:szCs w:val="24"/>
+          <w:rtl/>
+          <w:lang w:bidi="fa-IR"/>
+        </w:rPr>
+        <w:t xml:space="preserve">و </w:t>
+      </w:r>
+      <w:r>
+        <w:rPr>
+          <w:rFonts w:ascii="Vazirmatn" w:hAnsi="Vazirmatn" w:cs="Vazirmatn"/>
+          <w:sz w:val="24"/>
+          <w:szCs w:val="24"/>
+          <w:lang w:bidi="fa-IR"/>
+        </w:rPr>
+        <w:t xml:space="preserve"> </w:t>
+      </w:r>
+      <w:proofErr w:type="spellStart"/>
+      <w:r>
+        <w:rPr>
+          <w:rFonts w:ascii="Vazirmatn" w:hAnsi="Vazirmatn" w:cs="Vazirmatn"/>
+          <w:sz w:val="24"/>
+          <w:szCs w:val="24"/>
+          <w:lang w:bidi="fa-IR"/>
+        </w:rPr>
+        <w:t>setDaemon</w:t>
+      </w:r>
+      <w:proofErr w:type="spellEnd"/>
+      <w:r>
+        <w:rPr>
+          <w:rFonts w:ascii="Vazirmatn" w:hAnsi="Vazirmatn" w:cs="Vazirmatn"/>
+          <w:sz w:val="24"/>
+          <w:szCs w:val="24"/>
+          <w:lang w:bidi="fa-IR"/>
+        </w:rPr>
+        <w:t>()</w:t>
+      </w:r>
+      <w:r>
+        <w:rPr>
+          <w:rFonts w:ascii="Vazirmatn" w:hAnsi="Vazirmatn" w:cs="Vazirmatn" w:hint="cs"/>
+          <w:sz w:val="24"/>
+          <w:szCs w:val="24"/>
+          <w:rtl/>
+          <w:lang w:bidi="fa-IR"/>
+        </w:rPr>
+        <w:t xml:space="preserve">هم استفاده کنیم ولی همون به شکل </w:t>
+      </w:r>
+      <w:r>
+        <w:rPr>
+          <w:rFonts w:ascii="Vazirmatn" w:hAnsi="Vazirmatn" w:cs="Vazirmatn"/>
+          <w:sz w:val="24"/>
+          <w:szCs w:val="24"/>
+          <w:lang w:bidi="fa-IR"/>
+        </w:rPr>
+        <w:t xml:space="preserve"> key </w:t>
+      </w:r>
+      <w:proofErr w:type="spellStart"/>
+      <w:r>
+        <w:rPr>
+          <w:rFonts w:ascii="Vazirmatn" w:hAnsi="Vazirmatn" w:cs="Vazirmatn"/>
+          <w:sz w:val="24"/>
+          <w:szCs w:val="24"/>
+          <w:lang w:bidi="fa-IR"/>
+        </w:rPr>
+        <w:t>args</w:t>
+      </w:r>
+      <w:proofErr w:type="spellEnd"/>
+      <w:r>
+        <w:rPr>
+          <w:rFonts w:ascii="Vazirmatn" w:hAnsi="Vazirmatn" w:cs="Vazirmatn" w:hint="cs"/>
+          <w:sz w:val="24"/>
+          <w:szCs w:val="24"/>
+          <w:rtl/>
+          <w:lang w:bidi="fa-IR"/>
+        </w:rPr>
+        <w:t>بفرستیم خیلی بهتره.</w:t>
+      </w:r>
+    </w:p>
+    <w:p>
+      <w:pPr>
+        <w:bidi/>
+        <w:jc w:val="both"/>
+        <w:rPr>
+          <w:rFonts w:ascii="Vazirmatn" w:hAnsi="Vazirmatn" w:cs="Vazirmatn"/>
+          <w:sz w:val="24"/>
+          <w:szCs w:val="24"/>
+          <w:rtl/>
+          <w:lang w:bidi="fa-IR"/>
+        </w:rPr>
+      </w:pPr>
+      <w:r>
+        <w:rPr>
+          <w:rFonts w:ascii="Vazirmatn" w:hAnsi="Vazirmatn" w:cs="Vazirmatn"/>
+          <w:b/>
+          <w:bCs/>
+          <w:sz w:val="24"/>
+          <w:szCs w:val="24"/>
+          <w:lang w:bidi="fa-IR"/>
+        </w:rPr>
+        <w:t xml:space="preserve">  : Current-</w:t>
+      </w:r>
+      <w:proofErr w:type="spellStart"/>
+      <w:r>
+        <w:rPr>
+          <w:rFonts w:ascii="Vazirmatn" w:hAnsi="Vazirmatn" w:cs="Vazirmatn"/>
+          <w:b/>
+          <w:bCs/>
+          <w:sz w:val="24"/>
+          <w:szCs w:val="24"/>
+          <w:lang w:bidi="fa-IR"/>
+        </w:rPr>
+        <w:t>theard</w:t>
+      </w:r>
+      <w:proofErr w:type="spellEnd"/>
+      <w:r>
+        <w:rPr>
+          <w:rFonts w:ascii="Vazirmatn" w:hAnsi="Vazirmatn" w:cs="Vazirmatn" w:hint="cs"/>
+          <w:b/>
+          <w:bCs/>
+          <w:sz w:val="24"/>
+          <w:szCs w:val="24"/>
+          <w:rtl/>
+          <w:lang w:bidi="fa-IR"/>
+        </w:rPr>
+        <w:t xml:space="preserve"> </w:t>
+      </w:r>
+      <w:r>
+        <w:rPr>
+          <w:rFonts w:ascii="Vazirmatn" w:hAnsi="Vazirmatn" w:cs="Vazirmatn" w:hint="cs"/>
+          <w:sz w:val="24"/>
+          <w:szCs w:val="24"/>
+          <w:rtl/>
+          <w:lang w:bidi="fa-IR"/>
+        </w:rPr>
+        <w:t>اون تردی که فعال هست رو به ما نشون میده.</w:t>
+      </w:r>
+    </w:p>
+    <w:p>
+      <w:pPr>
+        <w:bidi/>
+        <w:jc w:val="both"/>
+        <w:rPr>
+          <w:rFonts w:ascii="Vazirmatn" w:hAnsi="Vazirmatn" w:cs="Vazirmatn"/>
+          <w:sz w:val="24"/>
+          <w:szCs w:val="24"/>
+          <w:rtl/>
+          <w:lang w:bidi="fa-IR"/>
+        </w:rPr>
+      </w:pPr>
+      <w:r>
+        <w:rPr>
+          <w:rFonts w:ascii="Vazirmatn" w:hAnsi="Vazirmatn" w:cs="Vazirmatn" w:hint="cs"/>
+          <w:sz w:val="24"/>
+          <w:szCs w:val="24"/>
+          <w:rtl/>
+          <w:lang w:bidi="fa-IR"/>
+        </w:rPr>
+        <w:t>عبارتی که برمیگردونه یک اسم داره و یک عدد، که پیش فرض خودش بهش اسم داده ولی خودتم میتونی بهش اسمشو بدی</w:t>
+      </w:r>
+      <w:r>
+        <w:rPr>
+          <w:rFonts w:ascii="Vazirmatn" w:hAnsi="Vazirmatn" w:cs="Vazirmatn" w:hint="cs"/>
+          <w:sz w:val="24"/>
+          <w:szCs w:val="24"/>
+          <w:rtl/>
+          <w:lang w:bidi="fa-IR"/>
+        </w:rPr>
+        <w:t>.</w:t>
+      </w:r>
+      <w:r>
+        <w:rPr>
+          <w:rFonts w:ascii="Vazirmatn" w:hAnsi="Vazirmatn" w:cs="Vazirmatn" w:hint="cs"/>
+          <w:sz w:val="24"/>
+          <w:szCs w:val="24"/>
+          <w:rtl/>
+          <w:lang w:bidi="fa-IR"/>
+        </w:rPr>
+        <w:t>(ولی معمولا چنین کاری نمیکنند)</w:t>
+      </w:r>
+    </w:p>
+    <w:p>
+      <w:pPr>
+        <w:bidi/>
+        <w:jc w:val="both"/>
+        <w:rPr>
+          <w:rFonts w:ascii="Vazirmatn" w:hAnsi="Vazirmatn" w:cs="Vazirmatn"/>
+          <w:sz w:val="24"/>
+          <w:szCs w:val="24"/>
+          <w:rtl/>
+          <w:lang w:bidi="fa-IR"/>
+        </w:rPr>
+      </w:pPr>
+      <w:r>
+        <w:rPr>
+          <w:rFonts w:ascii="Vazirmatn" w:hAnsi="Vazirmatn" w:cs="Vazirmatn" w:hint="cs"/>
+          <w:sz w:val="24"/>
+          <w:szCs w:val="24"/>
+          <w:rtl/>
+          <w:lang w:bidi="fa-IR"/>
+        </w:rPr>
+        <w:t xml:space="preserve"> </w:t>
+      </w:r>
+      <w:r>
+        <w:rPr>
+          <w:rFonts w:ascii="Vazirmatn" w:hAnsi="Vazirmatn" w:cs="Vazirmatn" w:hint="cs"/>
+          <w:sz w:val="24"/>
+          <w:szCs w:val="24"/>
+          <w:rtl/>
+          <w:lang w:bidi="fa-IR"/>
+        </w:rPr>
+        <w:t>عددی که میده هم هر سری فرق میکنه و کاره خاصی انجام نمیده، مثلا برای اینکه بخوای توی یک دیکشنری ازشون استفاده بکنی میتونه بدردت بخوره.</w:t>
+      </w:r>
+    </w:p>
+    <w:p>
+      <w:pPr>
+        <w:bidi/>
+        <w:jc w:val="center"/>
+        <w:rPr>
+          <w:rFonts w:ascii="Vazirmatn" w:hAnsi="Vazirmatn" w:cs="Vazirmatn"/>
+          <w:sz w:val="24"/>
+          <w:szCs w:val="24"/>
+          <w:rtl/>
+          <w:lang w:bidi="fa-IR"/>
+        </w:rPr>
+      </w:pPr>
+      <w:r>
+        <w:rPr>
+          <w:rFonts w:ascii="Vazirmatn" w:hAnsi="Vazirmatn" w:cs="Vazirmatn" w:hint="cs"/>
+          <w:noProof/>
+          <w:sz w:val="24"/>
+          <w:szCs w:val="24"/>
+          <w:rtl/>
+          <w:lang w:val="fa-IR" w:bidi="fa-IR"/>
+        </w:rPr>
+        <w:drawing>
+          <wp:inline distT="0" distB="0" distL="0" distR="0" wp14:anchorId="72FFCF3F" wp14:editId="574FCA87">
+            <wp:extent cx="4939145" cy="4532826"/>
+            <wp:effectExtent l="0" t="0" r="0" b="1270"/>
+            <wp:docPr id="390128681" name="Picture 2"/>
+            <wp:cNvGraphicFramePr>
+              <a:graphicFrameLocks xmlns:a="http://schemas.openxmlformats.org/drawingml/2006/main" noChangeAspect="1"/>
+            </wp:cNvGraphicFramePr>
+            <a:graphic xmlns:a="http://schemas.openxmlformats.org/drawingml/2006/main">
+              <a:graphicData uri="http://schemas.openxmlformats.org/drawingml/2006/picture">
+                <pic:pic xmlns:pic="http://schemas.openxmlformats.org/drawingml/2006/picture">
+                  <pic:nvPicPr>
+                    <pic:cNvPr id="390128681" name="Picture 390128681"/>
+                    <pic:cNvPicPr/>
+                  </pic:nvPicPr>
+                  <pic:blipFill>
+                    <a:blip r:embed="rId12" cstate="print">
+                      <a:extLst>
+                        <a:ext uri="{28A0092B-C50C-407E-A947-70E740481C1C}">
+                          <a14:useLocalDpi xmlns:a14="http://schemas.microsoft.com/office/drawing/2010/main" val="0"/>
+                        </a:ext>
+                      </a:extLst>
+                    </a:blip>
+                    <a:stretch>
+                      <a:fillRect/>
+                    </a:stretch>
+                  </pic:blipFill>
+                  <pic:spPr>
+                    <a:xfrm>
+                      <a:off x="0" y="0"/>
+                      <a:ext cx="4952824" cy="4545380"/>
+                    </a:xfrm>
+                    <a:prstGeom prst="rect">
+                      <a:avLst/>
+                    </a:prstGeom>
+                  </pic:spPr>
+                </pic:pic>
+              </a:graphicData>
+            </a:graphic>
+          </wp:inline>
+        </w:drawing>
+      </w:r>
+    </w:p>
+    <w:p>
+      <w:pPr>
+        <w:bidi/>
+        <w:rPr>
+          <w:rFonts w:ascii="Vazirmatn" w:hAnsi="Vazirmatn" w:cs="Vazirmatn"/>
+          <w:sz w:val="24"/>
+          <w:szCs w:val="24"/>
+          <w:lang w:bidi="fa-IR"/>
+        </w:rPr>
+      </w:pPr>
+      <w:r>
+        <w:rPr>
+          <w:rFonts w:ascii="Vazirmatn" w:hAnsi="Vazirmatn" w:cs="Vazirmatn"/>
+          <w:b/>
+          <w:bCs/>
+          <w:sz w:val="24"/>
+          <w:szCs w:val="24"/>
+          <w:lang w:bidi="fa-IR"/>
+        </w:rPr>
+        <w:lastRenderedPageBreak/>
+        <w:t>: enumerate</w:t>
+      </w:r>
+      <w:r>
+        <w:rPr>
+          <w:rFonts w:ascii="Vazirmatn" w:hAnsi="Vazirmatn" w:cs="Vazirmatn" w:hint="cs"/>
+          <w:b/>
+          <w:bCs/>
+          <w:sz w:val="24"/>
+          <w:szCs w:val="24"/>
+          <w:rtl/>
+          <w:lang w:bidi="fa-IR"/>
+        </w:rPr>
+        <w:t xml:space="preserve"> </w:t>
+      </w:r>
+      <w:r>
+        <w:rPr>
+          <w:rFonts w:ascii="Vazirmatn" w:hAnsi="Vazirmatn" w:cs="Vazirmatn" w:hint="cs"/>
+          <w:sz w:val="24"/>
+          <w:szCs w:val="24"/>
+          <w:rtl/>
+          <w:lang w:bidi="fa-IR"/>
+        </w:rPr>
+        <w:t xml:space="preserve">همه ترد های فعال و زنده را به صورت لیست برمیگردونه. </w:t>
+      </w:r>
+    </w:p>
+    <w:p>
+      <w:pPr>
+        <w:bidi/>
+        <w:rPr>
+          <w:rFonts w:ascii="Vazirmatn" w:hAnsi="Vazirmatn" w:cs="Vazirmatn"/>
+          <w:sz w:val="24"/>
+          <w:szCs w:val="24"/>
+          <w:lang w:bidi="fa-IR"/>
+        </w:rPr>
+      </w:pPr>
+      <w:r>
+        <w:rPr>
+          <w:rFonts w:ascii="Vazirmatn" w:hAnsi="Vazirmatn" w:cs="Vazirmatn"/>
+          <w:noProof/>
+          <w:sz w:val="24"/>
+          <w:szCs w:val="24"/>
+          <w:lang w:bidi="fa-IR"/>
+        </w:rPr>
+        <w:drawing>
+          <wp:inline distT="0" distB="0" distL="0" distR="0" wp14:anchorId="4CAABA10" wp14:editId="59863049">
+            <wp:extent cx="5943600" cy="4378325"/>
+            <wp:effectExtent l="0" t="0" r="0" b="3175"/>
+            <wp:docPr id="1795686412" name="Picture 3"/>
+            <wp:cNvGraphicFramePr>
+              <a:graphicFrameLocks xmlns:a="http://schemas.openxmlformats.org/drawingml/2006/main" noChangeAspect="1"/>
+            </wp:cNvGraphicFramePr>
+            <a:graphic xmlns:a="http://schemas.openxmlformats.org/drawingml/2006/main">
+              <a:graphicData uri="http://schemas.openxmlformats.org/drawingml/2006/picture">
+                <pic:pic xmlns:pic="http://schemas.openxmlformats.org/drawingml/2006/picture">
+                  <pic:nvPicPr>
+                    <pic:cNvPr id="1795686412" name="Picture 1795686412"/>
+                    <pic:cNvPicPr/>
+                  </pic:nvPicPr>
+                  <pic:blipFill>
+                    <a:blip r:embed="rId13" cstate="print">
+                      <a:extLst>
+                        <a:ext uri="{28A0092B-C50C-407E-A947-70E740481C1C}">
+                          <a14:useLocalDpi xmlns:a14="http://schemas.microsoft.com/office/drawing/2010/main" val="0"/>
+                        </a:ext>
+                      </a:extLst>
+                    </a:blip>
+                    <a:stretch>
+                      <a:fillRect/>
+                    </a:stretch>
+                  </pic:blipFill>
+                  <pic:spPr>
+                    <a:xfrm>
+                      <a:off x="0" y="0"/>
+                      <a:ext cx="5943600" cy="4378325"/>
+                    </a:xfrm>
+                    <a:prstGeom prst="rect">
+                      <a:avLst/>
+                    </a:prstGeom>
+                  </pic:spPr>
+                </pic:pic>
+              </a:graphicData>
+            </a:graphic>
+          </wp:inline>
+        </w:drawing>
+      </w:r>
+    </w:p>
+    <w:p>
+      <w:pPr>
+        <w:bidi/>
+        <w:jc w:val="both"/>
+        <w:rPr>
+          <w:rFonts w:ascii="Vazirmatn" w:hAnsi="Vazirmatn" w:cs="Vazirmatn"/>
+          <w:sz w:val="24"/>
+          <w:szCs w:val="24"/>
+          <w:rtl/>
+          <w:lang w:bidi="fa-IR"/>
+        </w:rPr>
+      </w:pPr>
+      <w:r>
+        <w:rPr>
+          <w:rFonts w:ascii="Vazirmatn" w:hAnsi="Vazirmatn" w:cs="Vazirmatn" w:hint="cs"/>
+          <w:sz w:val="24"/>
+          <w:szCs w:val="24"/>
+          <w:rtl/>
+          <w:lang w:bidi="fa-IR"/>
+        </w:rPr>
+        <w:t>که توی این برنامه ما با اینکه دوتا ترد تعریف کردیم ولی به صورت کلی 3 تا ترد داریم:</w:t>
+      </w:r>
+    </w:p>
+    <w:p>
+      <w:pPr>
+        <w:pStyle w:val="ListParagraph"/>
+        <w:numPr>
+          <w:ilvl w:val="0"/>
+          <w:numId w:val="2"/>
+        </w:numPr>
+        <w:bidi/>
+        <w:jc w:val="both"/>
+        <w:rPr>
+          <w:rFonts w:ascii="Vazirmatn" w:hAnsi="Vazirmatn" w:cs="Vazirmatn"/>
+          <w:sz w:val="24"/>
+          <w:szCs w:val="24"/>
+          <w:lang w:bidi="fa-IR"/>
+        </w:rPr>
+      </w:pPr>
+      <w:r>
+        <w:rPr>
+          <w:rFonts w:ascii="Vazirmatn" w:hAnsi="Vazirmatn" w:cs="Vazirmatn" w:hint="cs"/>
+          <w:sz w:val="24"/>
+          <w:szCs w:val="24"/>
+          <w:rtl/>
+          <w:lang w:bidi="fa-IR"/>
+        </w:rPr>
+        <w:t xml:space="preserve">ترد </w:t>
+      </w:r>
+      <w:r>
+        <w:rPr>
+          <w:rFonts w:ascii="Vazirmatn" w:hAnsi="Vazirmatn" w:cs="Vazirmatn"/>
+          <w:sz w:val="24"/>
+          <w:szCs w:val="24"/>
+          <w:lang w:bidi="fa-IR"/>
+        </w:rPr>
+        <w:t>t1</w:t>
+      </w:r>
+    </w:p>
+    <w:p>
+      <w:pPr>
+        <w:pStyle w:val="ListParagraph"/>
+        <w:numPr>
+          <w:ilvl w:val="0"/>
+          <w:numId w:val="2"/>
+        </w:numPr>
+        <w:bidi/>
+        <w:jc w:val="both"/>
+        <w:rPr>
+          <w:rFonts w:ascii="Vazirmatn" w:hAnsi="Vazirmatn" w:cs="Vazirmatn"/>
+          <w:sz w:val="24"/>
+          <w:szCs w:val="24"/>
+          <w:lang w:bidi="fa-IR"/>
+        </w:rPr>
+      </w:pPr>
+      <w:r>
+        <w:rPr>
+          <w:rFonts w:ascii="Vazirmatn" w:hAnsi="Vazirmatn" w:cs="Vazirmatn" w:hint="cs"/>
+          <w:sz w:val="24"/>
+          <w:szCs w:val="24"/>
+          <w:rtl/>
+          <w:lang w:bidi="fa-IR"/>
+        </w:rPr>
+        <w:t xml:space="preserve">ترد </w:t>
+      </w:r>
+      <w:r>
+        <w:rPr>
+          <w:rFonts w:ascii="Vazirmatn" w:hAnsi="Vazirmatn" w:cs="Vazirmatn"/>
+          <w:sz w:val="24"/>
+          <w:szCs w:val="24"/>
+          <w:lang w:bidi="fa-IR"/>
+        </w:rPr>
+        <w:t>t2</w:t>
+      </w:r>
+    </w:p>
+    <w:p>
+      <w:pPr>
+        <w:pStyle w:val="ListParagraph"/>
+        <w:numPr>
+          <w:ilvl w:val="0"/>
+          <w:numId w:val="2"/>
+        </w:numPr>
+        <w:bidi/>
+        <w:jc w:val="both"/>
+        <w:rPr>
+          <w:rFonts w:ascii="Vazirmatn" w:hAnsi="Vazirmatn" w:cs="Vazirmatn"/>
+          <w:sz w:val="24"/>
+          <w:szCs w:val="24"/>
+          <w:lang w:bidi="fa-IR"/>
+        </w:rPr>
+      </w:pPr>
+      <w:r>
+        <w:rPr>
+          <w:rFonts w:ascii="Vazirmatn" w:hAnsi="Vazirmatn" w:cs="Vazirmatn" w:hint="cs"/>
+          <w:sz w:val="24"/>
+          <w:szCs w:val="24"/>
+          <w:rtl/>
+          <w:lang w:bidi="fa-IR"/>
+        </w:rPr>
+        <w:t>ترد اصلی</w:t>
+      </w:r>
+      <w:r>
+        <w:rPr>
+          <w:rFonts w:ascii="Vazirmatn" w:hAnsi="Vazirmatn" w:cs="Vazirmatn"/>
+          <w:sz w:val="24"/>
+          <w:szCs w:val="24"/>
+          <w:lang w:bidi="fa-IR"/>
+        </w:rPr>
+        <w:t xml:space="preserve"> (main)</w:t>
+      </w:r>
+    </w:p>
+    <w:p>
+      <w:pPr>
+        <w:bidi/>
+        <w:jc w:val="both"/>
+        <w:rPr>
+          <w:rFonts w:ascii="Vazirmatn" w:hAnsi="Vazirmatn" w:cs="Vazirmatn"/>
+          <w:b/>
+          <w:bCs/>
+          <w:sz w:val="24"/>
+          <w:szCs w:val="24"/>
+          <w:rtl/>
+          <w:lang w:bidi="fa-IR"/>
+        </w:rPr>
+      </w:pPr>
+      <w:proofErr w:type="spellStart"/>
+      <w:proofErr w:type="gramStart"/>
+      <w:r>
+        <w:rPr>
+          <w:rFonts w:ascii="Vazirmatn" w:hAnsi="Vazirmatn" w:cs="Vazirmatn"/>
+          <w:b/>
+          <w:bCs/>
+          <w:sz w:val="24"/>
+          <w:szCs w:val="24"/>
+          <w:lang w:bidi="fa-IR"/>
+        </w:rPr>
+        <w:t>ThreadPoolExecuter</w:t>
+      </w:r>
+      <w:proofErr w:type="spellEnd"/>
+      <w:r>
+        <w:rPr>
+          <w:rFonts w:ascii="Vazirmatn" w:hAnsi="Vazirmatn" w:cs="Vazirmatn" w:hint="cs"/>
+          <w:b/>
+          <w:bCs/>
+          <w:sz w:val="24"/>
+          <w:szCs w:val="24"/>
+          <w:rtl/>
+          <w:lang w:bidi="fa-IR"/>
+        </w:rPr>
+        <w:t xml:space="preserve"> :</w:t>
+      </w:r>
+      <w:proofErr w:type="gramEnd"/>
+      <w:r>
+        <w:rPr>
+          <w:rFonts w:ascii="Vazirmatn" w:hAnsi="Vazirmatn" w:cs="Vazirmatn" w:hint="cs"/>
+          <w:b/>
+          <w:bCs/>
+          <w:sz w:val="24"/>
+          <w:szCs w:val="24"/>
+          <w:rtl/>
+          <w:lang w:bidi="fa-IR"/>
+        </w:rPr>
+        <w:t xml:space="preserve"> </w:t>
+      </w:r>
+    </w:p>
+    <w:p>
+      <w:pPr>
+        <w:bidi/>
+        <w:jc w:val="both"/>
+        <w:rPr>
+          <w:rFonts w:ascii="Vazirmatn" w:hAnsi="Vazirmatn" w:cs="Vazirmatn" w:hint="cs"/>
+          <w:sz w:val="24"/>
+          <w:szCs w:val="24"/>
+          <w:rtl/>
+          <w:lang w:bidi="fa-IR"/>
+        </w:rPr>
+      </w:pPr>
+      <w:r>
+        <w:rPr>
+          <w:rFonts w:ascii="Vazirmatn" w:hAnsi="Vazirmatn" w:cs="Vazirmatn" w:hint="cs"/>
+          <w:sz w:val="24"/>
+          <w:szCs w:val="24"/>
+          <w:rtl/>
+          <w:lang w:bidi="fa-IR"/>
+        </w:rPr>
+        <w:t xml:space="preserve">مشکلی که کلاس </w:t>
+      </w:r>
+      <w:r>
+        <w:rPr>
+          <w:rFonts w:ascii="Vazirmatn" w:hAnsi="Vazirmatn" w:cs="Vazirmatn"/>
+          <w:sz w:val="24"/>
+          <w:szCs w:val="24"/>
+          <w:lang w:bidi="fa-IR"/>
+        </w:rPr>
+        <w:t xml:space="preserve"> Theard</w:t>
+      </w:r>
+      <w:r>
+        <w:rPr>
+          <w:rFonts w:ascii="Vazirmatn" w:hAnsi="Vazirmatn" w:cs="Vazirmatn" w:hint="cs"/>
+          <w:sz w:val="24"/>
+          <w:szCs w:val="24"/>
+          <w:rtl/>
+          <w:lang w:bidi="fa-IR"/>
+        </w:rPr>
+        <w:t>برای ایجاد ترد ها دارد این است که نمیتواند تعداد بالایی ترد را داشته باشد و اگرم داشته باشد مجبورید کد بیشتری بنویسید، برای همین از کلاس</w:t>
+      </w:r>
+      <w:r>
+        <w:rPr>
+          <w:rFonts w:ascii="Vazirmatn" w:hAnsi="Vazirmatn" w:cs="Vazirmatn"/>
+          <w:sz w:val="24"/>
+          <w:szCs w:val="24"/>
+          <w:rtl/>
+          <w:lang w:bidi="fa-IR"/>
+        </w:rPr>
+        <w:t xml:space="preserve"> </w:t>
+      </w:r>
+      <w:proofErr w:type="spellStart"/>
+      <w:r>
+        <w:rPr>
+          <w:rFonts w:ascii="Vazirmatn" w:hAnsi="Vazirmatn" w:cs="Vazirmatn"/>
+          <w:sz w:val="24"/>
+          <w:szCs w:val="24"/>
+          <w:lang w:bidi="fa-IR"/>
+        </w:rPr>
+        <w:t>ThreadPoolExecuter</w:t>
+      </w:r>
+      <w:proofErr w:type="spellEnd"/>
+      <w:r>
+        <w:rPr>
+          <w:rFonts w:ascii="Vazirmatn" w:hAnsi="Vazirmatn" w:cs="Vazirmatn" w:hint="cs"/>
+          <w:sz w:val="24"/>
+          <w:szCs w:val="24"/>
+          <w:rtl/>
+          <w:lang w:bidi="fa-IR"/>
+        </w:rPr>
+        <w:t xml:space="preserve"> استفاده میکنیم.</w:t>
       </w:r>
     </w:p>
     <w:sectPr>
@@ -1771,8 +2626,100 @@
       </w:pPr>
     </w:lvl>
   </w:abstractNum>
+  <w:abstractNum w:abstractNumId="1" w15:restartNumberingAfterBreak="0">
+    <w:nsid w:val="19300EEC"/>
+    <w:multiLevelType w:val="hybridMultilevel"/>
+    <w:tmpl w:val="C5EEF23A"/>
+    <w:lvl w:ilvl="0" w:tplc="4964F01A">
+      <w:start w:val="1"/>
+      <w:numFmt w:val="decimal"/>
+      <w:lvlText w:val="%1-"/>
+      <w:lvlJc w:val="left"/>
+      <w:pPr>
+        <w:ind w:left="720" w:hanging="360"/>
+      </w:pPr>
+      <w:rPr>
+        <w:rFonts w:hint="default"/>
+      </w:rPr>
+    </w:lvl>
+    <w:lvl w:ilvl="1" w:tplc="04090019" w:tentative="1">
+      <w:start w:val="1"/>
+      <w:numFmt w:val="lowerLetter"/>
+      <w:lvlText w:val="%2."/>
+      <w:lvlJc w:val="left"/>
+      <w:pPr>
+        <w:ind w:left="1440" w:hanging="360"/>
+      </w:pPr>
+    </w:lvl>
+    <w:lvl w:ilvl="2" w:tplc="0409001B" w:tentative="1">
+      <w:start w:val="1"/>
+      <w:numFmt w:val="lowerRoman"/>
+      <w:lvlText w:val="%3."/>
+      <w:lvlJc w:val="right"/>
+      <w:pPr>
+        <w:ind w:left="2160" w:hanging="180"/>
+      </w:pPr>
+    </w:lvl>
+    <w:lvl w:ilvl="3" w:tplc="0409000F" w:tentative="1">
+      <w:start w:val="1"/>
+      <w:numFmt w:val="decimal"/>
+      <w:lvlText w:val="%4."/>
+      <w:lvlJc w:val="left"/>
+      <w:pPr>
+        <w:ind w:left="2880" w:hanging="360"/>
+      </w:pPr>
+    </w:lvl>
+    <w:lvl w:ilvl="4" w:tplc="04090019" w:tentative="1">
+      <w:start w:val="1"/>
+      <w:numFmt w:val="lowerLetter"/>
+      <w:lvlText w:val="%5."/>
+      <w:lvlJc w:val="left"/>
+      <w:pPr>
+        <w:ind w:left="3600" w:hanging="360"/>
+      </w:pPr>
+    </w:lvl>
+    <w:lvl w:ilvl="5" w:tplc="0409001B" w:tentative="1">
+      <w:start w:val="1"/>
+      <w:numFmt w:val="lowerRoman"/>
+      <w:lvlText w:val="%6."/>
+      <w:lvlJc w:val="right"/>
+      <w:pPr>
+        <w:ind w:left="4320" w:hanging="180"/>
+      </w:pPr>
+    </w:lvl>
+    <w:lvl w:ilvl="6" w:tplc="0409000F" w:tentative="1">
+      <w:start w:val="1"/>
+      <w:numFmt w:val="decimal"/>
+      <w:lvlText w:val="%7."/>
+      <w:lvlJc w:val="left"/>
+      <w:pPr>
+        <w:ind w:left="5040" w:hanging="360"/>
+      </w:pPr>
+    </w:lvl>
+    <w:lvl w:ilvl="7" w:tplc="04090019" w:tentative="1">
+      <w:start w:val="1"/>
+      <w:numFmt w:val="lowerLetter"/>
+      <w:lvlText w:val="%8."/>
+      <w:lvlJc w:val="left"/>
+      <w:pPr>
+        <w:ind w:left="5760" w:hanging="360"/>
+      </w:pPr>
+    </w:lvl>
+    <w:lvl w:ilvl="8" w:tplc="0409001B" w:tentative="1">
+      <w:start w:val="1"/>
+      <w:numFmt w:val="lowerRoman"/>
+      <w:lvlText w:val="%9."/>
+      <w:lvlJc w:val="right"/>
+      <w:pPr>
+        <w:ind w:left="6480" w:hanging="180"/>
+      </w:pPr>
+    </w:lvl>
+  </w:abstractNum>
   <w:num w:numId="1" w16cid:durableId="1960523138">
     <w:abstractNumId w:val="0"/>
+  </w:num>
+  <w:num w:numId="2" w16cid:durableId="42216911">
+    <w:abstractNumId w:val="1"/>
   </w:num>
 </w:numbering>
 </file>
@@ -2181,6 +3128,7 @@
   <w:style w:type="character" w:default="1" w:styleId="DefaultParagraphFont">
     <w:name w:val="Default Paragraph Font"/>
     <w:uiPriority w:val="1"/>
+    <w:semiHidden/>
     <w:unhideWhenUsed/>
   </w:style>
   <w:style w:type="table" w:default="1" w:styleId="TableNormal">

</xml_diff>

<commit_message>
race condition, thread safe, lock
</commit_message>
<xml_diff>
--- a/The_second _week/Multi_threading/ConceptsOfMultiTreading.docx
+++ b/The_second _week/Multi_threading/ConceptsOfMultiTreading.docx
@@ -657,24 +657,43 @@
           <w:shd w:val="clear" w:color="auto" w:fill="FFFFFF"/>
           <w:rtl/>
         </w:rPr>
-        <w:t xml:space="preserve"> کاره</w:t>
-      </w:r>
-      <w:r>
-        <w:rPr>
-          <w:rFonts w:ascii="Vazirmatn" w:hAnsi="Vazirmatn" w:cs="Vazirmatn" w:hint="cs"/>
-          <w:color w:val="212529"/>
-          <w:shd w:val="clear" w:color="auto" w:fill="FFFFFF"/>
-          <w:rtl/>
-        </w:rPr>
         <w:t xml:space="preserve"> </w:t>
       </w:r>
-      <w:r>
-        <w:rPr>
-          <w:rFonts w:ascii="Vazirmatn" w:hAnsi="Vazirmatn" w:cs="Vazirmatn"/>
-          <w:color w:val="212529"/>
-          <w:shd w:val="clear" w:color="auto" w:fill="FFFFFF"/>
-        </w:rPr>
-        <w:t xml:space="preserve"> I/O bound</w:t>
+      <w:proofErr w:type="gramStart"/>
+      <w:r>
+        <w:rPr>
+          <w:rFonts w:ascii="Vazirmatn" w:hAnsi="Vazirmatn" w:cs="Vazirmatn" w:hint="cs"/>
+          <w:color w:val="212529"/>
+          <w:shd w:val="clear" w:color="auto" w:fill="FFFFFF"/>
+          <w:rtl/>
+        </w:rPr>
+        <w:t>کاره</w:t>
+      </w:r>
+      <w:r>
+        <w:rPr>
+          <w:rFonts w:ascii="Vazirmatn" w:hAnsi="Vazirmatn" w:cs="Vazirmatn" w:hint="cs"/>
+          <w:color w:val="212529"/>
+          <w:shd w:val="clear" w:color="auto" w:fill="FFFFFF"/>
+          <w:rtl/>
+        </w:rPr>
+        <w:t xml:space="preserve"> </w:t>
+      </w:r>
+      <w:r>
+        <w:rPr>
+          <w:rFonts w:ascii="Vazirmatn" w:hAnsi="Vazirmatn" w:cs="Vazirmatn"/>
+          <w:color w:val="212529"/>
+          <w:shd w:val="clear" w:color="auto" w:fill="FFFFFF"/>
+        </w:rPr>
+        <w:t xml:space="preserve"> I</w:t>
+      </w:r>
+      <w:proofErr w:type="gramEnd"/>
+      <w:r>
+        <w:rPr>
+          <w:rFonts w:ascii="Vazirmatn" w:hAnsi="Vazirmatn" w:cs="Vazirmatn"/>
+          <w:color w:val="212529"/>
+          <w:shd w:val="clear" w:color="auto" w:fill="FFFFFF"/>
+        </w:rPr>
+        <w:t>/O bound</w:t>
       </w:r>
       <w:r>
         <w:rPr>
@@ -965,16 +984,35 @@
           <w:color w:val="212529"/>
           <w:shd w:val="clear" w:color="auto" w:fill="FFFFFF"/>
         </w:rPr>
-        <w:t xml:space="preserve">multi-processing </w:t>
-      </w:r>
-      <w:r>
-        <w:rPr>
-          <w:rFonts w:ascii="Vazirmatn" w:hAnsi="Vazirmatn" w:cs="Vazirmatn" w:hint="cs"/>
-          <w:color w:val="212529"/>
-          <w:shd w:val="clear" w:color="auto" w:fill="FFFFFF"/>
-          <w:rtl/>
-        </w:rPr>
-        <w:t xml:space="preserve"> استفاده میکنیم که در این آموزش ما نیست.</w:t>
+        <w:t>multi-</w:t>
+      </w:r>
+      <w:proofErr w:type="gramStart"/>
+      <w:r>
+        <w:rPr>
+          <w:rFonts w:ascii="Vazirmatn" w:hAnsi="Vazirmatn" w:cs="Vazirmatn"/>
+          <w:color w:val="212529"/>
+          <w:shd w:val="clear" w:color="auto" w:fill="FFFFFF"/>
+        </w:rPr>
+        <w:t xml:space="preserve">processing </w:t>
+      </w:r>
+      <w:r>
+        <w:rPr>
+          <w:rFonts w:ascii="Vazirmatn" w:hAnsi="Vazirmatn" w:cs="Vazirmatn" w:hint="cs"/>
+          <w:color w:val="212529"/>
+          <w:shd w:val="clear" w:color="auto" w:fill="FFFFFF"/>
+          <w:rtl/>
+        </w:rPr>
+        <w:t xml:space="preserve"> استفاده</w:t>
+      </w:r>
+      <w:proofErr w:type="gramEnd"/>
+      <w:r>
+        <w:rPr>
+          <w:rFonts w:ascii="Vazirmatn" w:hAnsi="Vazirmatn" w:cs="Vazirmatn" w:hint="cs"/>
+          <w:color w:val="212529"/>
+          <w:shd w:val="clear" w:color="auto" w:fill="FFFFFF"/>
+          <w:rtl/>
+        </w:rPr>
+        <w:t xml:space="preserve"> میکنیم که در این آموزش ما نیست.</w:t>
       </w:r>
     </w:p>
     <w:p>
@@ -1110,6 +1148,7 @@
         </w:rPr>
         <w:t>با استفاده از ارسال یک شئ قابل فراخوانی به تابع سازنده (--</w:t>
       </w:r>
+      <w:proofErr w:type="spellStart"/>
       <w:r>
         <w:rPr>
           <w:rFonts w:ascii="Vazirmatn" w:hAnsi="Vazirmatn" w:cs="Vazirmatn"/>
@@ -1121,6 +1160,7 @@
         </w:rPr>
         <w:t>init</w:t>
       </w:r>
+      <w:proofErr w:type="spellEnd"/>
       <w:r>
         <w:rPr>
           <w:rFonts w:ascii="Vazirmatn" w:hAnsi="Vazirmatn" w:cs="Vazirmatn" w:hint="cs"/>
@@ -1818,7 +1858,27 @@
           <w:szCs w:val="24"/>
           <w:lang w:bidi="fa-IR"/>
         </w:rPr>
-        <w:t xml:space="preserve"> isDaemon()</w:t>
+        <w:t xml:space="preserve"> </w:t>
+      </w:r>
+      <w:proofErr w:type="spellStart"/>
+      <w:r>
+        <w:rPr>
+          <w:rFonts w:ascii="Vazirmatn" w:hAnsi="Vazirmatn" w:cs="Vazirmatn"/>
+          <w:sz w:val="24"/>
+          <w:szCs w:val="24"/>
+          <w:lang w:bidi="fa-IR"/>
+        </w:rPr>
+        <w:t>isDaemon</w:t>
+      </w:r>
+      <w:proofErr w:type="spellEnd"/>
+      <w:r>
+        <w:rPr>
+          <w:rFonts w:ascii="Vazirmatn" w:hAnsi="Vazirmatn" w:cs="Vazirmatn"/>
+          <w:sz w:val="24"/>
+          <w:szCs w:val="24"/>
+          <w:lang w:bidi="fa-IR"/>
+        </w:rPr>
+        <w:t>()</w:t>
       </w:r>
       <w:r>
         <w:rPr>
@@ -1837,7 +1897,27 @@
           <w:szCs w:val="24"/>
           <w:lang w:bidi="fa-IR"/>
         </w:rPr>
-        <w:t xml:space="preserve"> setDaemon()</w:t>
+        <w:t xml:space="preserve"> </w:t>
+      </w:r>
+      <w:proofErr w:type="spellStart"/>
+      <w:r>
+        <w:rPr>
+          <w:rFonts w:ascii="Vazirmatn" w:hAnsi="Vazirmatn" w:cs="Vazirmatn"/>
+          <w:sz w:val="24"/>
+          <w:szCs w:val="24"/>
+          <w:lang w:bidi="fa-IR"/>
+        </w:rPr>
+        <w:t>setDaemon</w:t>
+      </w:r>
+      <w:proofErr w:type="spellEnd"/>
+      <w:r>
+        <w:rPr>
+          <w:rFonts w:ascii="Vazirmatn" w:hAnsi="Vazirmatn" w:cs="Vazirmatn"/>
+          <w:sz w:val="24"/>
+          <w:szCs w:val="24"/>
+          <w:lang w:bidi="fa-IR"/>
+        </w:rPr>
+        <w:t>()</w:t>
       </w:r>
       <w:r>
         <w:rPr>
@@ -1856,8 +1936,19 @@
           <w:szCs w:val="24"/>
           <w:lang w:bidi="fa-IR"/>
         </w:rPr>
-        <w:t xml:space="preserve"> key args</w:t>
-      </w:r>
+        <w:t xml:space="preserve"> key </w:t>
+      </w:r>
+      <w:proofErr w:type="spellStart"/>
+      <w:r>
+        <w:rPr>
+          <w:rFonts w:ascii="Vazirmatn" w:hAnsi="Vazirmatn" w:cs="Vazirmatn"/>
+          <w:sz w:val="24"/>
+          <w:szCs w:val="24"/>
+          <w:lang w:bidi="fa-IR"/>
+        </w:rPr>
+        <w:t>args</w:t>
+      </w:r>
+      <w:proofErr w:type="spellEnd"/>
       <w:r>
         <w:rPr>
           <w:rFonts w:ascii="Vazirmatn" w:hAnsi="Vazirmatn" w:cs="Vazirmatn" w:hint="cs"/>
@@ -2317,6 +2408,7 @@
           <w:lang w:bidi="fa-IR"/>
         </w:rPr>
       </w:pPr>
+      <w:proofErr w:type="spellStart"/>
       <w:r>
         <w:rPr>
           <w:rFonts w:ascii="Vazirmatn" w:hAnsi="Vazirmatn" w:cs="Vazirmatn"/>
@@ -2328,6 +2420,7 @@
         </w:rPr>
         <w:t>ThreadPoolExecuter</w:t>
       </w:r>
+      <w:proofErr w:type="spellEnd"/>
       <w:r>
         <w:rPr>
           <w:rFonts w:ascii="Vazirmatn" w:hAnsi="Vazirmatn" w:cs="Vazirmatn" w:hint="cs"/>
@@ -2403,6 +2496,7 @@
         </w:rPr>
         <w:t xml:space="preserve"> </w:t>
       </w:r>
+      <w:proofErr w:type="spellStart"/>
       <w:r>
         <w:rPr>
           <w:rFonts w:ascii="Vazirmatn" w:hAnsi="Vazirmatn" w:cs="Vazirmatn"/>
@@ -2412,6 +2506,7 @@
         </w:rPr>
         <w:t>ThreadPoolExecuter</w:t>
       </w:r>
+      <w:proofErr w:type="spellEnd"/>
       <w:r>
         <w:rPr>
           <w:rFonts w:ascii="Vazirmatn" w:hAnsi="Vazirmatn" w:cs="Vazirmatn" w:hint="cs"/>
@@ -2442,6 +2537,7 @@
         </w:rPr>
         <w:t xml:space="preserve">با استفاده از ماژول </w:t>
       </w:r>
+      <w:proofErr w:type="spellStart"/>
       <w:r>
         <w:rPr>
           <w:rFonts w:ascii="Vazirmatn" w:hAnsi="Vazirmatn" w:cs="Vazirmatn"/>
@@ -2451,6 +2547,7 @@
         </w:rPr>
         <w:t>concurrent.futures</w:t>
       </w:r>
+      <w:proofErr w:type="spellEnd"/>
       <w:r>
         <w:rPr>
           <w:rFonts w:ascii="Vazirmatn" w:hAnsi="Vazirmatn" w:cs="Vazirmatn" w:hint="cs"/>
@@ -2487,7 +2584,17 @@
           <w:szCs w:val="24"/>
           <w:lang w:bidi="fa-IR"/>
         </w:rPr>
-        <w:t>with….</w:t>
+        <w:t>with…</w:t>
+      </w:r>
+      <w:proofErr w:type="gramStart"/>
+      <w:r>
+        <w:rPr>
+          <w:rFonts w:ascii="Vazirmatn" w:hAnsi="Vazirmatn" w:cs="Vazirmatn"/>
+          <w:sz w:val="24"/>
+          <w:szCs w:val="24"/>
+          <w:lang w:bidi="fa-IR"/>
+        </w:rPr>
+        <w:t>.</w:t>
       </w:r>
       <w:r>
         <w:rPr>
@@ -2499,13 +2606,14 @@
         </w:rPr>
         <w:t xml:space="preserve"> )</w:t>
       </w:r>
+      <w:proofErr w:type="gramEnd"/>
     </w:p>
     <w:p>
       <w:pPr>
         <w:bidi/>
         <w:jc w:val="both"/>
         <w:rPr>
-          <w:rFonts w:ascii="Vazirmatn" w:hAnsi="Vazirmatn" w:cs="Vazirmatn" w:hint="cs"/>
+          <w:rFonts w:ascii="Vazirmatn" w:hAnsi="Vazirmatn" w:cs="Vazirmatn"/>
           <w:sz w:val="24"/>
           <w:szCs w:val="24"/>
           <w:rtl/>
@@ -2585,6 +2693,1198 @@
           </wp:inline>
         </w:drawing>
       </w:r>
+    </w:p>
+    <w:p>
+      <w:pPr>
+        <w:bidi/>
+        <w:jc w:val="both"/>
+        <w:rPr>
+          <w:rFonts w:ascii="Vazirmatn" w:hAnsi="Vazirmatn" w:cs="Vazirmatn"/>
+          <w:sz w:val="24"/>
+          <w:szCs w:val="24"/>
+          <w:lang w:bidi="fa-IR"/>
+        </w:rPr>
+      </w:pPr>
+    </w:p>
+    <w:p>
+      <w:pPr>
+        <w:bidi/>
+        <w:jc w:val="both"/>
+        <w:rPr>
+          <w:rFonts w:ascii="Vazirmatn" w:hAnsi="Vazirmatn" w:cs="Vazirmatn"/>
+          <w:b/>
+          <w:bCs/>
+          <w:sz w:val="24"/>
+          <w:szCs w:val="24"/>
+          <w:rtl/>
+          <w:lang w:bidi="fa-IR"/>
+        </w:rPr>
+      </w:pPr>
+      <w:proofErr w:type="gramStart"/>
+      <w:r>
+        <w:rPr>
+          <w:rFonts w:ascii="Vazirmatn" w:hAnsi="Vazirmatn" w:cs="Vazirmatn"/>
+          <w:b/>
+          <w:bCs/>
+          <w:sz w:val="24"/>
+          <w:szCs w:val="24"/>
+          <w:lang w:bidi="fa-IR"/>
+        </w:rPr>
+        <w:t xml:space="preserve">Lock </w:t>
+      </w:r>
+      <w:r>
+        <w:rPr>
+          <w:rFonts w:ascii="Vazirmatn" w:hAnsi="Vazirmatn" w:cs="Vazirmatn" w:hint="cs"/>
+          <w:b/>
+          <w:bCs/>
+          <w:sz w:val="24"/>
+          <w:szCs w:val="24"/>
+          <w:rtl/>
+          <w:lang w:bidi="fa-IR"/>
+        </w:rPr>
+        <w:t xml:space="preserve"> کردن</w:t>
+      </w:r>
+      <w:proofErr w:type="gramEnd"/>
+      <w:r>
+        <w:rPr>
+          <w:rFonts w:ascii="Vazirmatn" w:hAnsi="Vazirmatn" w:cs="Vazirmatn" w:hint="cs"/>
+          <w:b/>
+          <w:bCs/>
+          <w:sz w:val="24"/>
+          <w:szCs w:val="24"/>
+          <w:rtl/>
+          <w:lang w:bidi="fa-IR"/>
+        </w:rPr>
+        <w:t xml:space="preserve"> در </w:t>
+      </w:r>
+      <w:r>
+        <w:rPr>
+          <w:rFonts w:ascii="Vazirmatn" w:hAnsi="Vazirmatn" w:cs="Vazirmatn"/>
+          <w:b/>
+          <w:bCs/>
+          <w:sz w:val="24"/>
+          <w:szCs w:val="24"/>
+          <w:lang w:bidi="fa-IR"/>
+        </w:rPr>
+        <w:t>threading</w:t>
+      </w:r>
+      <w:r>
+        <w:rPr>
+          <w:rFonts w:ascii="Vazirmatn" w:hAnsi="Vazirmatn" w:cs="Vazirmatn" w:hint="cs"/>
+          <w:b/>
+          <w:bCs/>
+          <w:sz w:val="24"/>
+          <w:szCs w:val="24"/>
+          <w:rtl/>
+          <w:lang w:bidi="fa-IR"/>
+        </w:rPr>
+        <w:t xml:space="preserve"> : </w:t>
+      </w:r>
+    </w:p>
+    <w:p>
+      <w:pPr>
+        <w:bidi/>
+        <w:jc w:val="both"/>
+        <w:rPr>
+          <w:rFonts w:ascii="Vazirmatn" w:hAnsi="Vazirmatn" w:cs="Vazirmatn"/>
+          <w:sz w:val="24"/>
+          <w:szCs w:val="24"/>
+          <w:rtl/>
+          <w:lang w:bidi="fa-IR"/>
+        </w:rPr>
+      </w:pPr>
+      <w:r>
+        <w:rPr>
+          <w:rFonts w:ascii="Vazirmatn" w:hAnsi="Vazirmatn" w:cs="Vazirmatn" w:hint="cs"/>
+          <w:sz w:val="24"/>
+          <w:szCs w:val="24"/>
+          <w:rtl/>
+          <w:lang w:bidi="fa-IR"/>
+        </w:rPr>
+        <w:t xml:space="preserve">مشکل </w:t>
+      </w:r>
+      <w:r>
+        <w:rPr>
+          <w:rFonts w:ascii="Vazirmatn" w:hAnsi="Vazirmatn" w:cs="Vazirmatn"/>
+          <w:sz w:val="24"/>
+          <w:szCs w:val="24"/>
+          <w:lang w:bidi="fa-IR"/>
+        </w:rPr>
+        <w:t xml:space="preserve"> race condition</w:t>
+      </w:r>
+      <w:r>
+        <w:rPr>
+          <w:rFonts w:ascii="Vazirmatn" w:hAnsi="Vazirmatn" w:cs="Vazirmatn" w:hint="cs"/>
+          <w:sz w:val="24"/>
+          <w:szCs w:val="24"/>
+          <w:rtl/>
+          <w:lang w:bidi="fa-IR"/>
+        </w:rPr>
+        <w:t xml:space="preserve">وقتی اتفاق میوفته که دو یا چند ترد به صورت همزمان به یک </w:t>
+      </w:r>
+      <w:r>
+        <w:rPr>
+          <w:rFonts w:ascii="Vazirmatn" w:hAnsi="Vazirmatn" w:cs="Vazirmatn"/>
+          <w:sz w:val="24"/>
+          <w:szCs w:val="24"/>
+          <w:lang w:bidi="fa-IR"/>
+        </w:rPr>
+        <w:t xml:space="preserve"> shared source </w:t>
+      </w:r>
+      <w:r>
+        <w:rPr>
+          <w:rFonts w:ascii="Vazirmatn" w:hAnsi="Vazirmatn" w:cs="Vazirmatn" w:hint="cs"/>
+          <w:sz w:val="24"/>
+          <w:szCs w:val="24"/>
+          <w:rtl/>
+          <w:lang w:bidi="fa-IR"/>
+        </w:rPr>
+        <w:t xml:space="preserve">دسترسی پیدا کنند. که باعث میشه اطلاعات غلطی رو برگردونند، برای حل این مشکل از کلاس </w:t>
+      </w:r>
+      <w:r>
+        <w:rPr>
+          <w:rFonts w:ascii="Vazirmatn" w:hAnsi="Vazirmatn" w:cs="Vazirmatn"/>
+          <w:sz w:val="24"/>
+          <w:szCs w:val="24"/>
+          <w:lang w:bidi="fa-IR"/>
+        </w:rPr>
+        <w:t>Lock</w:t>
+      </w:r>
+      <w:r>
+        <w:rPr>
+          <w:rFonts w:ascii="Vazirmatn" w:hAnsi="Vazirmatn" w:cs="Vazirmatn"/>
+          <w:sz w:val="24"/>
+          <w:szCs w:val="24"/>
+          <w:rtl/>
+          <w:lang w:bidi="fa-IR"/>
+        </w:rPr>
+        <w:t xml:space="preserve"> </w:t>
+      </w:r>
+      <w:r>
+        <w:rPr>
+          <w:rFonts w:ascii="Vazirmatn" w:hAnsi="Vazirmatn" w:cs="Vazirmatn" w:hint="cs"/>
+          <w:sz w:val="24"/>
+          <w:szCs w:val="24"/>
+          <w:rtl/>
+          <w:lang w:bidi="fa-IR"/>
+        </w:rPr>
+        <w:t xml:space="preserve"> استفاده میکنیم. به صورتی که با استفاده از متود</w:t>
+      </w:r>
+      <w:r>
+        <w:rPr>
+          <w:rFonts w:ascii="Vazirmatn" w:hAnsi="Vazirmatn" w:cs="Vazirmatn"/>
+          <w:sz w:val="24"/>
+          <w:szCs w:val="24"/>
+          <w:lang w:bidi="fa-IR"/>
+        </w:rPr>
+        <w:t xml:space="preserve">acquire </w:t>
+      </w:r>
+      <w:r>
+        <w:rPr>
+          <w:rFonts w:ascii="Vazirmatn" w:hAnsi="Vazirmatn" w:cs="Vazirmatn" w:hint="cs"/>
+          <w:sz w:val="24"/>
+          <w:szCs w:val="24"/>
+          <w:rtl/>
+          <w:lang w:bidi="fa-IR"/>
+        </w:rPr>
+        <w:t xml:space="preserve"> برنامه را قفل کرده و بعد از اتمام کار با</w:t>
+      </w:r>
+      <w:r>
+        <w:rPr>
+          <w:rFonts w:ascii="Vazirmatn" w:hAnsi="Vazirmatn" w:cs="Vazirmatn"/>
+          <w:sz w:val="24"/>
+          <w:szCs w:val="24"/>
+          <w:lang w:bidi="fa-IR"/>
+        </w:rPr>
+        <w:t xml:space="preserve"> </w:t>
+      </w:r>
+      <w:r>
+        <w:rPr>
+          <w:rFonts w:ascii="Vazirmatn" w:hAnsi="Vazirmatn" w:cs="Vazirmatn" w:hint="cs"/>
+          <w:sz w:val="24"/>
+          <w:szCs w:val="24"/>
+          <w:rtl/>
+          <w:lang w:bidi="fa-IR"/>
+        </w:rPr>
+        <w:t xml:space="preserve"> </w:t>
+      </w:r>
+      <w:r>
+        <w:rPr>
+          <w:rFonts w:ascii="Vazirmatn" w:hAnsi="Vazirmatn" w:cs="Vazirmatn"/>
+          <w:sz w:val="24"/>
+          <w:szCs w:val="24"/>
+          <w:lang w:bidi="fa-IR"/>
+        </w:rPr>
+        <w:t>release</w:t>
+      </w:r>
+      <w:r>
+        <w:rPr>
+          <w:rFonts w:ascii="Vazirmatn" w:hAnsi="Vazirmatn" w:cs="Vazirmatn" w:hint="cs"/>
+          <w:sz w:val="24"/>
+          <w:szCs w:val="24"/>
+          <w:rtl/>
+          <w:lang w:bidi="fa-IR"/>
+        </w:rPr>
+        <w:t xml:space="preserve"> برنامه را آزاد کند.</w:t>
+      </w:r>
+      <w:r>
+        <w:rPr>
+          <w:rFonts w:ascii="Vazirmatn" w:hAnsi="Vazirmatn" w:cs="Vazirmatn" w:hint="cs"/>
+          <w:sz w:val="24"/>
+          <w:szCs w:val="24"/>
+          <w:rtl/>
+          <w:lang w:bidi="fa-IR"/>
+        </w:rPr>
+        <w:t xml:space="preserve"> </w:t>
+      </w:r>
+      <w:r>
+        <w:rPr>
+          <w:rFonts w:ascii="Vazirmatn" w:hAnsi="Vazirmatn" w:cs="Vazirmatn"/>
+          <w:sz w:val="24"/>
+          <w:szCs w:val="24"/>
+          <w:rtl/>
+          <w:lang w:bidi="fa-IR"/>
+        </w:rPr>
+        <w:t>در ا</w:t>
+      </w:r>
+      <w:r>
+        <w:rPr>
+          <w:rFonts w:ascii="Vazirmatn" w:hAnsi="Vazirmatn" w:cs="Vazirmatn" w:hint="cs"/>
+          <w:sz w:val="24"/>
+          <w:szCs w:val="24"/>
+          <w:rtl/>
+          <w:lang w:bidi="fa-IR"/>
+        </w:rPr>
+        <w:t>ی</w:t>
+      </w:r>
+      <w:r>
+        <w:rPr>
+          <w:rFonts w:ascii="Vazirmatn" w:hAnsi="Vazirmatn" w:cs="Vazirmatn" w:hint="eastAsia"/>
+          <w:sz w:val="24"/>
+          <w:szCs w:val="24"/>
+          <w:rtl/>
+          <w:lang w:bidi="fa-IR"/>
+        </w:rPr>
+        <w:t>ن</w:t>
+      </w:r>
+      <w:r>
+        <w:rPr>
+          <w:rFonts w:ascii="Vazirmatn" w:hAnsi="Vazirmatn" w:cs="Vazirmatn"/>
+          <w:sz w:val="24"/>
+          <w:szCs w:val="24"/>
+          <w:rtl/>
+          <w:lang w:bidi="fa-IR"/>
+        </w:rPr>
+        <w:t xml:space="preserve"> حالت برنامه </w:t>
+      </w:r>
+      <w:r>
+        <w:rPr>
+          <w:rFonts w:ascii="Vazirmatn" w:hAnsi="Vazirmatn" w:cs="Vazirmatn"/>
+          <w:sz w:val="24"/>
+          <w:szCs w:val="24"/>
+          <w:lang w:bidi="fa-IR"/>
+        </w:rPr>
+        <w:t>thread safe</w:t>
+      </w:r>
+      <w:r>
+        <w:rPr>
+          <w:rFonts w:ascii="Vazirmatn" w:hAnsi="Vazirmatn" w:cs="Vazirmatn"/>
+          <w:sz w:val="24"/>
+          <w:szCs w:val="24"/>
+          <w:rtl/>
+          <w:lang w:bidi="fa-IR"/>
+        </w:rPr>
+        <w:t xml:space="preserve"> خواهد بود.</w:t>
+      </w:r>
+    </w:p>
+    <w:p>
+      <w:pPr>
+        <w:bidi/>
+        <w:jc w:val="both"/>
+        <w:rPr>
+          <w:rFonts w:ascii="Vazirmatn" w:hAnsi="Vazirmatn" w:cs="Vazirmatn"/>
+          <w:sz w:val="24"/>
+          <w:szCs w:val="24"/>
+          <w:rtl/>
+          <w:lang w:bidi="fa-IR"/>
+        </w:rPr>
+      </w:pPr>
+      <w:r>
+        <w:rPr>
+          <w:rFonts w:ascii="Vazirmatn" w:hAnsi="Vazirmatn" w:cs="Vazirmatn"/>
+          <w:sz w:val="24"/>
+          <w:szCs w:val="24"/>
+          <w:rtl/>
+          <w:lang w:bidi="fa-IR"/>
+        </w:rPr>
+        <w:t xml:space="preserve">مشکل </w:t>
+      </w:r>
+      <w:r>
+        <w:rPr>
+          <w:rFonts w:ascii="Vazirmatn" w:hAnsi="Vazirmatn" w:cs="Vazirmatn"/>
+          <w:sz w:val="24"/>
+          <w:szCs w:val="24"/>
+          <w:lang w:bidi="fa-IR"/>
+        </w:rPr>
+        <w:t>dead lock</w:t>
+      </w:r>
+      <w:r>
+        <w:rPr>
+          <w:rFonts w:ascii="Vazirmatn" w:hAnsi="Vazirmatn" w:cs="Vazirmatn"/>
+          <w:sz w:val="24"/>
+          <w:szCs w:val="24"/>
+          <w:rtl/>
+          <w:lang w:bidi="fa-IR"/>
+        </w:rPr>
+        <w:t xml:space="preserve"> زمان</w:t>
+      </w:r>
+      <w:r>
+        <w:rPr>
+          <w:rFonts w:ascii="Vazirmatn" w:hAnsi="Vazirmatn" w:cs="Vazirmatn" w:hint="cs"/>
+          <w:sz w:val="24"/>
+          <w:szCs w:val="24"/>
+          <w:rtl/>
+          <w:lang w:bidi="fa-IR"/>
+        </w:rPr>
+        <w:t>ی</w:t>
+      </w:r>
+      <w:r>
+        <w:rPr>
+          <w:rFonts w:ascii="Vazirmatn" w:hAnsi="Vazirmatn" w:cs="Vazirmatn"/>
+          <w:sz w:val="24"/>
+          <w:szCs w:val="24"/>
+          <w:rtl/>
+          <w:lang w:bidi="fa-IR"/>
+        </w:rPr>
+        <w:t xml:space="preserve"> اتفاق م</w:t>
+      </w:r>
+      <w:r>
+        <w:rPr>
+          <w:rFonts w:ascii="Vazirmatn" w:hAnsi="Vazirmatn" w:cs="Vazirmatn" w:hint="cs"/>
+          <w:sz w:val="24"/>
+          <w:szCs w:val="24"/>
+          <w:rtl/>
+          <w:lang w:bidi="fa-IR"/>
+        </w:rPr>
+        <w:t>ی</w:t>
+      </w:r>
+      <w:r>
+        <w:rPr>
+          <w:rFonts w:ascii="Vazirmatn" w:hAnsi="Vazirmatn" w:cs="Vazirmatn" w:hint="eastAsia"/>
+          <w:sz w:val="24"/>
+          <w:szCs w:val="24"/>
+          <w:rtl/>
+          <w:lang w:bidi="fa-IR"/>
+        </w:rPr>
+        <w:t>فتد</w:t>
+      </w:r>
+      <w:r>
+        <w:rPr>
+          <w:rFonts w:ascii="Vazirmatn" w:hAnsi="Vazirmatn" w:cs="Vazirmatn"/>
+          <w:sz w:val="24"/>
+          <w:szCs w:val="24"/>
+          <w:rtl/>
+          <w:lang w:bidi="fa-IR"/>
+        </w:rPr>
+        <w:t xml:space="preserve"> که به صورت اشتباه برنامه ا</w:t>
+      </w:r>
+      <w:r>
+        <w:rPr>
+          <w:rFonts w:ascii="Vazirmatn" w:hAnsi="Vazirmatn" w:cs="Vazirmatn" w:hint="cs"/>
+          <w:sz w:val="24"/>
+          <w:szCs w:val="24"/>
+          <w:rtl/>
+          <w:lang w:bidi="fa-IR"/>
+        </w:rPr>
+        <w:t>ی</w:t>
+      </w:r>
+      <w:r>
+        <w:rPr>
+          <w:rFonts w:ascii="Vazirmatn" w:hAnsi="Vazirmatn" w:cs="Vazirmatn"/>
+          <w:sz w:val="24"/>
+          <w:szCs w:val="24"/>
+          <w:rtl/>
+          <w:lang w:bidi="fa-IR"/>
+        </w:rPr>
+        <w:t xml:space="preserve"> که با استفاده از متد </w:t>
+      </w:r>
+      <w:r>
+        <w:rPr>
+          <w:rFonts w:ascii="Vazirmatn" w:hAnsi="Vazirmatn" w:cs="Vazirmatn"/>
+          <w:sz w:val="24"/>
+          <w:szCs w:val="24"/>
+          <w:lang w:bidi="fa-IR"/>
+        </w:rPr>
+        <w:t>acquire</w:t>
+      </w:r>
+      <w:r>
+        <w:rPr>
+          <w:rFonts w:ascii="Vazirmatn" w:hAnsi="Vazirmatn" w:cs="Vazirmatn"/>
+          <w:sz w:val="24"/>
+          <w:szCs w:val="24"/>
+          <w:rtl/>
+          <w:lang w:bidi="fa-IR"/>
+        </w:rPr>
+        <w:t xml:space="preserve"> قفل شده بود را دوباره با متد </w:t>
+      </w:r>
+      <w:r>
+        <w:rPr>
+          <w:rFonts w:ascii="Vazirmatn" w:hAnsi="Vazirmatn" w:cs="Vazirmatn"/>
+          <w:sz w:val="24"/>
+          <w:szCs w:val="24"/>
+          <w:lang w:bidi="fa-IR"/>
+        </w:rPr>
+        <w:t>acquire</w:t>
+      </w:r>
+      <w:r>
+        <w:rPr>
+          <w:rFonts w:ascii="Vazirmatn" w:hAnsi="Vazirmatn" w:cs="Vazirmatn"/>
+          <w:sz w:val="24"/>
+          <w:szCs w:val="24"/>
+          <w:rtl/>
+          <w:lang w:bidi="fa-IR"/>
+        </w:rPr>
+        <w:t xml:space="preserve"> قفل کن</w:t>
+      </w:r>
+      <w:r>
+        <w:rPr>
+          <w:rFonts w:ascii="Vazirmatn" w:hAnsi="Vazirmatn" w:cs="Vazirmatn" w:hint="cs"/>
+          <w:sz w:val="24"/>
+          <w:szCs w:val="24"/>
+          <w:rtl/>
+          <w:lang w:bidi="fa-IR"/>
+        </w:rPr>
+        <w:t>ی</w:t>
+      </w:r>
+      <w:r>
+        <w:rPr>
+          <w:rFonts w:ascii="Vazirmatn" w:hAnsi="Vazirmatn" w:cs="Vazirmatn" w:hint="eastAsia"/>
+          <w:sz w:val="24"/>
+          <w:szCs w:val="24"/>
+          <w:rtl/>
+          <w:lang w:bidi="fa-IR"/>
+        </w:rPr>
+        <w:t>م</w:t>
+      </w:r>
+      <w:r>
+        <w:rPr>
+          <w:rFonts w:ascii="Vazirmatn" w:hAnsi="Vazirmatn" w:cs="Vazirmatn"/>
+          <w:sz w:val="24"/>
+          <w:szCs w:val="24"/>
+          <w:rtl/>
+          <w:lang w:bidi="fa-IR"/>
+        </w:rPr>
+        <w:t>. در ا</w:t>
+      </w:r>
+      <w:r>
+        <w:rPr>
+          <w:rFonts w:ascii="Vazirmatn" w:hAnsi="Vazirmatn" w:cs="Vazirmatn" w:hint="cs"/>
+          <w:sz w:val="24"/>
+          <w:szCs w:val="24"/>
+          <w:rtl/>
+          <w:lang w:bidi="fa-IR"/>
+        </w:rPr>
+        <w:t>ی</w:t>
+      </w:r>
+      <w:r>
+        <w:rPr>
+          <w:rFonts w:ascii="Vazirmatn" w:hAnsi="Vazirmatn" w:cs="Vazirmatn" w:hint="eastAsia"/>
+          <w:sz w:val="24"/>
+          <w:szCs w:val="24"/>
+          <w:rtl/>
+          <w:lang w:bidi="fa-IR"/>
+        </w:rPr>
+        <w:t>ن</w:t>
+      </w:r>
+      <w:r>
+        <w:rPr>
+          <w:rFonts w:ascii="Vazirmatn" w:hAnsi="Vazirmatn" w:cs="Vazirmatn"/>
+          <w:sz w:val="24"/>
+          <w:szCs w:val="24"/>
+          <w:rtl/>
+          <w:lang w:bidi="fa-IR"/>
+        </w:rPr>
+        <w:t xml:space="preserve"> حالت برنامه </w:t>
+      </w:r>
+      <w:r>
+        <w:rPr>
+          <w:rFonts w:ascii="Vazirmatn" w:hAnsi="Vazirmatn" w:cs="Vazirmatn"/>
+          <w:sz w:val="24"/>
+          <w:szCs w:val="24"/>
+          <w:lang w:bidi="fa-IR"/>
+        </w:rPr>
+        <w:t>block</w:t>
+      </w:r>
+      <w:r>
+        <w:rPr>
+          <w:rFonts w:ascii="Vazirmatn" w:hAnsi="Vazirmatn" w:cs="Vazirmatn"/>
+          <w:sz w:val="24"/>
+          <w:szCs w:val="24"/>
+          <w:rtl/>
+          <w:lang w:bidi="fa-IR"/>
+        </w:rPr>
+        <w:t xml:space="preserve"> شده و نه پاسخ</w:t>
+      </w:r>
+      <w:r>
+        <w:rPr>
+          <w:rFonts w:ascii="Vazirmatn" w:hAnsi="Vazirmatn" w:cs="Vazirmatn" w:hint="cs"/>
+          <w:sz w:val="24"/>
+          <w:szCs w:val="24"/>
+          <w:rtl/>
+          <w:lang w:bidi="fa-IR"/>
+        </w:rPr>
+        <w:t>ی</w:t>
+      </w:r>
+      <w:r>
+        <w:rPr>
+          <w:rFonts w:ascii="Vazirmatn" w:hAnsi="Vazirmatn" w:cs="Vazirmatn"/>
+          <w:sz w:val="24"/>
+          <w:szCs w:val="24"/>
+          <w:rtl/>
+          <w:lang w:bidi="fa-IR"/>
+        </w:rPr>
+        <w:t xml:space="preserve"> برگشت داده </w:t>
+      </w:r>
+      <w:r>
+        <w:rPr>
+          <w:rFonts w:ascii="Vazirmatn" w:hAnsi="Vazirmatn" w:cs="Vazirmatn"/>
+          <w:sz w:val="24"/>
+          <w:szCs w:val="24"/>
+          <w:rtl/>
+          <w:lang w:bidi="fa-IR"/>
+        </w:rPr>
+        <w:lastRenderedPageBreak/>
+        <w:t>م</w:t>
+      </w:r>
+      <w:r>
+        <w:rPr>
+          <w:rFonts w:ascii="Vazirmatn" w:hAnsi="Vazirmatn" w:cs="Vazirmatn" w:hint="cs"/>
+          <w:sz w:val="24"/>
+          <w:szCs w:val="24"/>
+          <w:rtl/>
+          <w:lang w:bidi="fa-IR"/>
+        </w:rPr>
+        <w:t>ی</w:t>
+      </w:r>
+      <w:r>
+        <w:rPr>
+          <w:rFonts w:ascii="Vazirmatn" w:hAnsi="Vazirmatn" w:cs="Vazirmatn" w:hint="eastAsia"/>
+          <w:sz w:val="24"/>
+          <w:szCs w:val="24"/>
+          <w:rtl/>
+          <w:lang w:bidi="fa-IR"/>
+        </w:rPr>
+        <w:t>شود</w:t>
+      </w:r>
+      <w:r>
+        <w:rPr>
+          <w:rFonts w:ascii="Vazirmatn" w:hAnsi="Vazirmatn" w:cs="Vazirmatn"/>
+          <w:sz w:val="24"/>
+          <w:szCs w:val="24"/>
+          <w:rtl/>
+          <w:lang w:bidi="fa-IR"/>
+        </w:rPr>
+        <w:t xml:space="preserve"> و نه برنامه تمام م</w:t>
+      </w:r>
+      <w:r>
+        <w:rPr>
+          <w:rFonts w:ascii="Vazirmatn" w:hAnsi="Vazirmatn" w:cs="Vazirmatn" w:hint="cs"/>
+          <w:sz w:val="24"/>
+          <w:szCs w:val="24"/>
+          <w:rtl/>
+          <w:lang w:bidi="fa-IR"/>
+        </w:rPr>
+        <w:t>ی</w:t>
+      </w:r>
+      <w:r>
+        <w:rPr>
+          <w:rFonts w:ascii="Vazirmatn" w:hAnsi="Vazirmatn" w:cs="Vazirmatn" w:hint="eastAsia"/>
+          <w:sz w:val="24"/>
+          <w:szCs w:val="24"/>
+          <w:rtl/>
+          <w:lang w:bidi="fa-IR"/>
+        </w:rPr>
+        <w:t>شود</w:t>
+      </w:r>
+      <w:r>
+        <w:rPr>
+          <w:rFonts w:ascii="Vazirmatn" w:hAnsi="Vazirmatn" w:cs="Vazirmatn"/>
+          <w:sz w:val="24"/>
+          <w:szCs w:val="24"/>
+          <w:rtl/>
+          <w:lang w:bidi="fa-IR"/>
+        </w:rPr>
+        <w:t>. برا</w:t>
+      </w:r>
+      <w:r>
+        <w:rPr>
+          <w:rFonts w:ascii="Vazirmatn" w:hAnsi="Vazirmatn" w:cs="Vazirmatn" w:hint="cs"/>
+          <w:sz w:val="24"/>
+          <w:szCs w:val="24"/>
+          <w:rtl/>
+          <w:lang w:bidi="fa-IR"/>
+        </w:rPr>
+        <w:t>ی</w:t>
+      </w:r>
+      <w:r>
+        <w:rPr>
+          <w:rFonts w:ascii="Vazirmatn" w:hAnsi="Vazirmatn" w:cs="Vazirmatn"/>
+          <w:sz w:val="24"/>
+          <w:szCs w:val="24"/>
+          <w:rtl/>
+          <w:lang w:bidi="fa-IR"/>
+        </w:rPr>
+        <w:t xml:space="preserve"> حل ا</w:t>
+      </w:r>
+      <w:r>
+        <w:rPr>
+          <w:rFonts w:ascii="Vazirmatn" w:hAnsi="Vazirmatn" w:cs="Vazirmatn" w:hint="cs"/>
+          <w:sz w:val="24"/>
+          <w:szCs w:val="24"/>
+          <w:rtl/>
+          <w:lang w:bidi="fa-IR"/>
+        </w:rPr>
+        <w:t>ی</w:t>
+      </w:r>
+      <w:r>
+        <w:rPr>
+          <w:rFonts w:ascii="Vazirmatn" w:hAnsi="Vazirmatn" w:cs="Vazirmatn" w:hint="eastAsia"/>
+          <w:sz w:val="24"/>
+          <w:szCs w:val="24"/>
+          <w:rtl/>
+          <w:lang w:bidi="fa-IR"/>
+        </w:rPr>
+        <w:t>ن</w:t>
+      </w:r>
+      <w:r>
+        <w:rPr>
+          <w:rFonts w:ascii="Vazirmatn" w:hAnsi="Vazirmatn" w:cs="Vazirmatn"/>
+          <w:sz w:val="24"/>
+          <w:szCs w:val="24"/>
+          <w:rtl/>
+          <w:lang w:bidi="fa-IR"/>
+        </w:rPr>
+        <w:t xml:space="preserve"> مشکل پ</w:t>
+      </w:r>
+      <w:r>
+        <w:rPr>
+          <w:rFonts w:ascii="Vazirmatn" w:hAnsi="Vazirmatn" w:cs="Vazirmatn" w:hint="cs"/>
+          <w:sz w:val="24"/>
+          <w:szCs w:val="24"/>
+          <w:rtl/>
+          <w:lang w:bidi="fa-IR"/>
+        </w:rPr>
+        <w:t>ی</w:t>
+      </w:r>
+      <w:r>
+        <w:rPr>
+          <w:rFonts w:ascii="Vazirmatn" w:hAnsi="Vazirmatn" w:cs="Vazirmatn" w:hint="eastAsia"/>
+          <w:sz w:val="24"/>
+          <w:szCs w:val="24"/>
+          <w:rtl/>
+          <w:lang w:bidi="fa-IR"/>
+        </w:rPr>
+        <w:t>شنهاد</w:t>
+      </w:r>
+      <w:r>
+        <w:rPr>
+          <w:rFonts w:ascii="Vazirmatn" w:hAnsi="Vazirmatn" w:cs="Vazirmatn"/>
+          <w:sz w:val="24"/>
+          <w:szCs w:val="24"/>
+          <w:rtl/>
+          <w:lang w:bidi="fa-IR"/>
+        </w:rPr>
+        <w:t xml:space="preserve"> م</w:t>
+      </w:r>
+      <w:r>
+        <w:rPr>
+          <w:rFonts w:ascii="Vazirmatn" w:hAnsi="Vazirmatn" w:cs="Vazirmatn" w:hint="cs"/>
+          <w:sz w:val="24"/>
+          <w:szCs w:val="24"/>
+          <w:rtl/>
+          <w:lang w:bidi="fa-IR"/>
+        </w:rPr>
+        <w:t>ی</w:t>
+      </w:r>
+      <w:r>
+        <w:rPr>
+          <w:rFonts w:ascii="Vazirmatn" w:hAnsi="Vazirmatn" w:cs="Vazirmatn" w:hint="eastAsia"/>
+          <w:sz w:val="24"/>
+          <w:szCs w:val="24"/>
+          <w:rtl/>
+          <w:lang w:bidi="fa-IR"/>
+        </w:rPr>
+        <w:t>شود</w:t>
+      </w:r>
+      <w:r>
+        <w:rPr>
+          <w:rFonts w:ascii="Vazirmatn" w:hAnsi="Vazirmatn" w:cs="Vazirmatn"/>
+          <w:sz w:val="24"/>
+          <w:szCs w:val="24"/>
+          <w:rtl/>
+          <w:lang w:bidi="fa-IR"/>
+        </w:rPr>
+        <w:t xml:space="preserve"> که </w:t>
+      </w:r>
+      <w:r>
+        <w:rPr>
+          <w:rFonts w:ascii="Vazirmatn" w:hAnsi="Vazirmatn" w:cs="Vazirmatn"/>
+          <w:sz w:val="24"/>
+          <w:szCs w:val="24"/>
+          <w:lang w:bidi="fa-IR"/>
+        </w:rPr>
+        <w:t>lock</w:t>
+      </w:r>
+      <w:r>
+        <w:rPr>
+          <w:rFonts w:ascii="Vazirmatn" w:hAnsi="Vazirmatn" w:cs="Vazirmatn"/>
+          <w:sz w:val="24"/>
+          <w:szCs w:val="24"/>
+          <w:rtl/>
+          <w:lang w:bidi="fa-IR"/>
+        </w:rPr>
+        <w:t xml:space="preserve"> را به صورت </w:t>
+      </w:r>
+      <w:r>
+        <w:rPr>
+          <w:rFonts w:ascii="Vazirmatn" w:hAnsi="Vazirmatn" w:cs="Vazirmatn" w:hint="cs"/>
+          <w:sz w:val="24"/>
+          <w:szCs w:val="24"/>
+          <w:rtl/>
+          <w:lang w:bidi="fa-IR"/>
+        </w:rPr>
+        <w:t>ی</w:t>
+      </w:r>
+      <w:r>
+        <w:rPr>
+          <w:rFonts w:ascii="Vazirmatn" w:hAnsi="Vazirmatn" w:cs="Vazirmatn" w:hint="eastAsia"/>
+          <w:sz w:val="24"/>
+          <w:szCs w:val="24"/>
+          <w:rtl/>
+          <w:lang w:bidi="fa-IR"/>
+        </w:rPr>
+        <w:t>ک</w:t>
+      </w:r>
+      <w:r>
+        <w:rPr>
+          <w:rFonts w:ascii="Vazirmatn" w:hAnsi="Vazirmatn" w:cs="Vazirmatn"/>
+          <w:sz w:val="24"/>
+          <w:szCs w:val="24"/>
+          <w:rtl/>
+          <w:lang w:bidi="fa-IR"/>
+        </w:rPr>
+        <w:t xml:space="preserve"> </w:t>
+      </w:r>
+      <w:r>
+        <w:rPr>
+          <w:rFonts w:ascii="Vazirmatn" w:hAnsi="Vazirmatn" w:cs="Vazirmatn"/>
+          <w:sz w:val="24"/>
+          <w:szCs w:val="24"/>
+          <w:lang w:bidi="fa-IR"/>
+        </w:rPr>
+        <w:t>context manager</w:t>
+      </w:r>
+      <w:r>
+        <w:rPr>
+          <w:rFonts w:ascii="Vazirmatn" w:hAnsi="Vazirmatn" w:cs="Vazirmatn"/>
+          <w:sz w:val="24"/>
+          <w:szCs w:val="24"/>
+          <w:rtl/>
+          <w:lang w:bidi="fa-IR"/>
+        </w:rPr>
+        <w:t xml:space="preserve"> با متد </w:t>
+      </w:r>
+      <w:r>
+        <w:rPr>
+          <w:rFonts w:ascii="Vazirmatn" w:hAnsi="Vazirmatn" w:cs="Vazirmatn"/>
+          <w:sz w:val="24"/>
+          <w:szCs w:val="24"/>
+          <w:lang w:bidi="fa-IR"/>
+        </w:rPr>
+        <w:t>with</w:t>
+      </w:r>
+      <w:r>
+        <w:rPr>
+          <w:rFonts w:ascii="Vazirmatn" w:hAnsi="Vazirmatn" w:cs="Vazirmatn"/>
+          <w:sz w:val="24"/>
+          <w:szCs w:val="24"/>
+          <w:rtl/>
+          <w:lang w:bidi="fa-IR"/>
+        </w:rPr>
+        <w:t xml:space="preserve"> استفاده کن</w:t>
+      </w:r>
+      <w:r>
+        <w:rPr>
+          <w:rFonts w:ascii="Vazirmatn" w:hAnsi="Vazirmatn" w:cs="Vazirmatn" w:hint="cs"/>
+          <w:sz w:val="24"/>
+          <w:szCs w:val="24"/>
+          <w:rtl/>
+          <w:lang w:bidi="fa-IR"/>
+        </w:rPr>
+        <w:t>ی</w:t>
+      </w:r>
+      <w:r>
+        <w:rPr>
+          <w:rFonts w:ascii="Vazirmatn" w:hAnsi="Vazirmatn" w:cs="Vazirmatn" w:hint="eastAsia"/>
+          <w:sz w:val="24"/>
+          <w:szCs w:val="24"/>
+          <w:rtl/>
+          <w:lang w:bidi="fa-IR"/>
+        </w:rPr>
+        <w:t>د</w:t>
+      </w:r>
+      <w:r>
+        <w:rPr>
+          <w:rFonts w:ascii="Vazirmatn" w:hAnsi="Vazirmatn" w:cs="Vazirmatn"/>
+          <w:sz w:val="24"/>
+          <w:szCs w:val="24"/>
+          <w:rtl/>
+          <w:lang w:bidi="fa-IR"/>
+        </w:rPr>
+        <w:t>.</w:t>
+      </w:r>
+    </w:p>
+    <w:p>
+      <w:pPr>
+        <w:bidi/>
+        <w:jc w:val="center"/>
+        <w:rPr>
+          <w:rFonts w:ascii="Vazirmatn" w:hAnsi="Vazirmatn" w:cs="Vazirmatn"/>
+          <w:sz w:val="24"/>
+          <w:szCs w:val="24"/>
+          <w:lang w:bidi="fa-IR"/>
+        </w:rPr>
+      </w:pPr>
+      <w:r>
+        <w:rPr>
+          <w:rFonts w:ascii="Vazirmatn" w:hAnsi="Vazirmatn" w:cs="Vazirmatn" w:hint="cs"/>
+          <w:noProof/>
+          <w:sz w:val="24"/>
+          <w:szCs w:val="24"/>
+          <w:lang w:bidi="fa-IR"/>
+        </w:rPr>
+        <w:drawing>
+          <wp:inline distT="0" distB="0" distL="0" distR="0" wp14:anchorId="15AD9F31" wp14:editId="0637E37A">
+            <wp:extent cx="5493327" cy="6562061"/>
+            <wp:effectExtent l="0" t="0" r="0" b="0"/>
+            <wp:docPr id="307657474" name="Picture 1"/>
+            <wp:cNvGraphicFramePr>
+              <a:graphicFrameLocks xmlns:a="http://schemas.openxmlformats.org/drawingml/2006/main" noChangeAspect="1"/>
+            </wp:cNvGraphicFramePr>
+            <a:graphic xmlns:a="http://schemas.openxmlformats.org/drawingml/2006/main">
+              <a:graphicData uri="http://schemas.openxmlformats.org/drawingml/2006/picture">
+                <pic:pic xmlns:pic="http://schemas.openxmlformats.org/drawingml/2006/picture">
+                  <pic:nvPicPr>
+                    <pic:cNvPr id="307657474" name="Picture 307657474"/>
+                    <pic:cNvPicPr/>
+                  </pic:nvPicPr>
+                  <pic:blipFill>
+                    <a:blip r:embed="rId15">
+                      <a:extLst>
+                        <a:ext uri="{28A0092B-C50C-407E-A947-70E740481C1C}">
+                          <a14:useLocalDpi xmlns:a14="http://schemas.microsoft.com/office/drawing/2010/main" val="0"/>
+                        </a:ext>
+                      </a:extLst>
+                    </a:blip>
+                    <a:stretch>
+                      <a:fillRect/>
+                    </a:stretch>
+                  </pic:blipFill>
+                  <pic:spPr>
+                    <a:xfrm>
+                      <a:off x="0" y="0"/>
+                      <a:ext cx="5499738" cy="6569719"/>
+                    </a:xfrm>
+                    <a:prstGeom prst="rect">
+                      <a:avLst/>
+                    </a:prstGeom>
+                  </pic:spPr>
+                </pic:pic>
+              </a:graphicData>
+            </a:graphic>
+          </wp:inline>
+        </w:drawing>
+      </w:r>
+    </w:p>
+    <w:p>
+      <w:pPr>
+        <w:bidi/>
+        <w:jc w:val="both"/>
+        <w:rPr>
+          <w:rFonts w:ascii="Vazirmatn" w:hAnsi="Vazirmatn" w:cs="Vazirmatn"/>
+          <w:sz w:val="24"/>
+          <w:szCs w:val="24"/>
+          <w:rtl/>
+          <w:lang w:bidi="fa-IR"/>
+        </w:rPr>
+      </w:pPr>
+      <w:r>
+        <w:rPr>
+          <w:rFonts w:ascii="Vazirmatn" w:hAnsi="Vazirmatn" w:cs="Vazirmatn" w:hint="cs"/>
+          <w:sz w:val="24"/>
+          <w:szCs w:val="24"/>
+          <w:rtl/>
+          <w:lang w:bidi="fa-IR"/>
+        </w:rPr>
+        <w:t>در این قسمت از کد چون دوتا تابع ما از یک ریسورس استفاده میکنند ممکنه که جواب غلط بدهند، مثلا 78 جای 0.</w:t>
+      </w:r>
+    </w:p>
+    <w:p>
+      <w:pPr>
+        <w:bidi/>
+        <w:jc w:val="both"/>
+        <w:rPr>
+          <w:rFonts w:ascii="Vazirmatn" w:hAnsi="Vazirmatn" w:cs="Vazirmatn"/>
+          <w:sz w:val="24"/>
+          <w:szCs w:val="24"/>
+          <w:rtl/>
+          <w:lang w:bidi="fa-IR"/>
+        </w:rPr>
+      </w:pPr>
+      <w:r>
+        <w:rPr>
+          <w:rFonts w:ascii="Vazirmatn" w:hAnsi="Vazirmatn" w:cs="Vazirmatn" w:hint="cs"/>
+          <w:sz w:val="24"/>
+          <w:szCs w:val="24"/>
+          <w:rtl/>
+          <w:lang w:bidi="fa-IR"/>
+        </w:rPr>
+        <w:lastRenderedPageBreak/>
+        <w:t>برای همین از استفاده</w:t>
+      </w:r>
+      <w:r>
+        <w:rPr>
+          <w:rFonts w:ascii="Vazirmatn" w:hAnsi="Vazirmatn" w:cs="Vazirmatn"/>
+          <w:sz w:val="24"/>
+          <w:szCs w:val="24"/>
+          <w:lang w:bidi="fa-IR"/>
+        </w:rPr>
+        <w:t xml:space="preserve">lock </w:t>
+      </w:r>
+      <w:r>
+        <w:rPr>
+          <w:rFonts w:ascii="Vazirmatn" w:hAnsi="Vazirmatn" w:cs="Vazirmatn" w:hint="cs"/>
+          <w:sz w:val="24"/>
+          <w:szCs w:val="24"/>
+          <w:rtl/>
+          <w:lang w:bidi="fa-IR"/>
+        </w:rPr>
+        <w:t xml:space="preserve"> میکنیم و قفل میکنیم و بعد کارش تموم شدش  دوباره آزادش میکنیم، </w:t>
+      </w:r>
+      <w:r>
+        <w:rPr>
+          <w:rFonts w:ascii="Vazirmatn" w:hAnsi="Vazirmatn" w:cs="Vazirmatn"/>
+          <w:sz w:val="24"/>
+          <w:szCs w:val="24"/>
+          <w:lang w:bidi="fa-IR"/>
+        </w:rPr>
+        <w:t>thread safe</w:t>
+      </w:r>
+      <w:r>
+        <w:rPr>
+          <w:rFonts w:ascii="Vazirmatn" w:hAnsi="Vazirmatn" w:cs="Vazirmatn" w:hint="cs"/>
+          <w:sz w:val="24"/>
+          <w:szCs w:val="24"/>
+          <w:rtl/>
+          <w:lang w:bidi="fa-IR"/>
+        </w:rPr>
+        <w:t xml:space="preserve"> بودن در برنامه ها بسیار مورد افتخار هست و میتونی توی گیت هاب سرچ کنی راجبش.</w:t>
+      </w:r>
+    </w:p>
+    <w:p>
+      <w:pPr>
+        <w:bidi/>
+        <w:jc w:val="center"/>
+        <w:rPr>
+          <w:rFonts w:ascii="Vazirmatn" w:hAnsi="Vazirmatn" w:cs="Vazirmatn"/>
+          <w:sz w:val="24"/>
+          <w:szCs w:val="24"/>
+          <w:lang w:bidi="fa-IR"/>
+        </w:rPr>
+      </w:pPr>
+      <w:r>
+        <w:rPr>
+          <w:rFonts w:ascii="Vazirmatn" w:hAnsi="Vazirmatn" w:cs="Vazirmatn" w:hint="cs"/>
+          <w:noProof/>
+          <w:sz w:val="24"/>
+          <w:szCs w:val="24"/>
+          <w:lang w:bidi="fa-IR"/>
+        </w:rPr>
+        <w:drawing>
+          <wp:inline distT="0" distB="0" distL="0" distR="0" wp14:anchorId="768C1466" wp14:editId="7DD3B5D9">
+            <wp:extent cx="3269673" cy="3909635"/>
+            <wp:effectExtent l="0" t="0" r="6985" b="0"/>
+            <wp:docPr id="1345502348" name="Picture 2"/>
+            <wp:cNvGraphicFramePr>
+              <a:graphicFrameLocks xmlns:a="http://schemas.openxmlformats.org/drawingml/2006/main" noChangeAspect="1"/>
+            </wp:cNvGraphicFramePr>
+            <a:graphic xmlns:a="http://schemas.openxmlformats.org/drawingml/2006/main">
+              <a:graphicData uri="http://schemas.openxmlformats.org/drawingml/2006/picture">
+                <pic:pic xmlns:pic="http://schemas.openxmlformats.org/drawingml/2006/picture">
+                  <pic:nvPicPr>
+                    <pic:cNvPr id="1345502348" name="Picture 1345502348"/>
+                    <pic:cNvPicPr/>
+                  </pic:nvPicPr>
+                  <pic:blipFill>
+                    <a:blip r:embed="rId16" cstate="print">
+                      <a:extLst>
+                        <a:ext uri="{28A0092B-C50C-407E-A947-70E740481C1C}">
+                          <a14:useLocalDpi xmlns:a14="http://schemas.microsoft.com/office/drawing/2010/main" val="0"/>
+                        </a:ext>
+                      </a:extLst>
+                    </a:blip>
+                    <a:stretch>
+                      <a:fillRect/>
+                    </a:stretch>
+                  </pic:blipFill>
+                  <pic:spPr>
+                    <a:xfrm>
+                      <a:off x="0" y="0"/>
+                      <a:ext cx="3301103" cy="3947217"/>
+                    </a:xfrm>
+                    <a:prstGeom prst="rect">
+                      <a:avLst/>
+                    </a:prstGeom>
+                  </pic:spPr>
+                </pic:pic>
+              </a:graphicData>
+            </a:graphic>
+          </wp:inline>
+        </w:drawing>
+      </w:r>
+    </w:p>
+    <w:p>
+      <w:pPr>
+        <w:bidi/>
+        <w:jc w:val="both"/>
+        <w:rPr>
+          <w:rFonts w:ascii="Vazirmatn" w:hAnsi="Vazirmatn" w:cs="Vazirmatn"/>
+          <w:sz w:val="24"/>
+          <w:szCs w:val="24"/>
+          <w:lang w:bidi="fa-IR"/>
+        </w:rPr>
+      </w:pPr>
+      <w:r>
+        <w:rPr>
+          <w:rFonts w:ascii="Vazirmatn" w:hAnsi="Vazirmatn" w:cs="Vazirmatn" w:hint="cs"/>
+          <w:sz w:val="24"/>
+          <w:szCs w:val="24"/>
+          <w:rtl/>
+          <w:lang w:bidi="fa-IR"/>
+        </w:rPr>
+        <w:t xml:space="preserve">برای اینکه راحت تر باشه کارمون و هی نخوایم این دوتارو صدا بزنیم و از </w:t>
+      </w:r>
+      <w:r>
+        <w:rPr>
+          <w:rFonts w:ascii="Vazirmatn" w:hAnsi="Vazirmatn" w:cs="Vazirmatn"/>
+          <w:sz w:val="24"/>
+          <w:szCs w:val="24"/>
+          <w:lang w:bidi="fa-IR"/>
+        </w:rPr>
+        <w:t>Dead lock</w:t>
+      </w:r>
+      <w:r>
+        <w:rPr>
+          <w:rFonts w:ascii="Vazirmatn" w:hAnsi="Vazirmatn" w:cs="Vazirmatn" w:hint="cs"/>
+          <w:sz w:val="24"/>
+          <w:szCs w:val="24"/>
+          <w:rtl/>
+          <w:lang w:bidi="fa-IR"/>
+        </w:rPr>
+        <w:t xml:space="preserve"> هم در امان باشیم به صورت </w:t>
+      </w:r>
+      <w:r>
+        <w:rPr>
+          <w:rFonts w:ascii="Vazirmatn" w:hAnsi="Vazirmatn" w:cs="Vazirmatn"/>
+          <w:sz w:val="24"/>
+          <w:szCs w:val="24"/>
+          <w:lang w:bidi="fa-IR"/>
+        </w:rPr>
+        <w:t xml:space="preserve"> context manger</w:t>
+      </w:r>
+      <w:r>
+        <w:rPr>
+          <w:rFonts w:ascii="Vazirmatn" w:hAnsi="Vazirmatn" w:cs="Vazirmatn" w:hint="cs"/>
+          <w:sz w:val="24"/>
+          <w:szCs w:val="24"/>
+          <w:rtl/>
+          <w:lang w:bidi="fa-IR"/>
+        </w:rPr>
+        <w:t xml:space="preserve">استفاده میکنیم : </w:t>
+      </w:r>
+    </w:p>
+    <w:p>
+      <w:pPr>
+        <w:bidi/>
+        <w:jc w:val="center"/>
+        <w:rPr>
+          <w:rFonts w:ascii="Vazirmatn" w:hAnsi="Vazirmatn" w:cs="Vazirmatn"/>
+          <w:sz w:val="24"/>
+          <w:szCs w:val="24"/>
+          <w:lang w:bidi="fa-IR"/>
+        </w:rPr>
+      </w:pPr>
+      <w:r>
+        <w:rPr>
+          <w:rFonts w:ascii="Vazirmatn" w:hAnsi="Vazirmatn" w:cs="Vazirmatn" w:hint="cs"/>
+          <w:noProof/>
+          <w:sz w:val="24"/>
+          <w:szCs w:val="24"/>
+          <w:lang w:bidi="fa-IR"/>
+        </w:rPr>
+        <w:drawing>
+          <wp:inline distT="0" distB="0" distL="0" distR="0" wp14:anchorId="3CA681F2" wp14:editId="21C10B7E">
+            <wp:extent cx="3151909" cy="2959967"/>
+            <wp:effectExtent l="0" t="0" r="0" b="0"/>
+            <wp:docPr id="1484213173" name="Picture 3"/>
+            <wp:cNvGraphicFramePr>
+              <a:graphicFrameLocks xmlns:a="http://schemas.openxmlformats.org/drawingml/2006/main" noChangeAspect="1"/>
+            </wp:cNvGraphicFramePr>
+            <a:graphic xmlns:a="http://schemas.openxmlformats.org/drawingml/2006/main">
+              <a:graphicData uri="http://schemas.openxmlformats.org/drawingml/2006/picture">
+                <pic:pic xmlns:pic="http://schemas.openxmlformats.org/drawingml/2006/picture">
+                  <pic:nvPicPr>
+                    <pic:cNvPr id="1484213173" name="Picture 1484213173"/>
+                    <pic:cNvPicPr/>
+                  </pic:nvPicPr>
+                  <pic:blipFill>
+                    <a:blip r:embed="rId17">
+                      <a:extLst>
+                        <a:ext uri="{28A0092B-C50C-407E-A947-70E740481C1C}">
+                          <a14:useLocalDpi xmlns:a14="http://schemas.microsoft.com/office/drawing/2010/main" val="0"/>
+                        </a:ext>
+                      </a:extLst>
+                    </a:blip>
+                    <a:stretch>
+                      <a:fillRect/>
+                    </a:stretch>
+                  </pic:blipFill>
+                  <pic:spPr>
+                    <a:xfrm>
+                      <a:off x="0" y="0"/>
+                      <a:ext cx="3198563" cy="3003780"/>
+                    </a:xfrm>
+                    <a:prstGeom prst="rect">
+                      <a:avLst/>
+                    </a:prstGeom>
+                  </pic:spPr>
+                </pic:pic>
+              </a:graphicData>
+            </a:graphic>
+          </wp:inline>
+        </w:drawing>
+      </w:r>
+    </w:p>
+    <w:p>
+      <w:pPr>
+        <w:bidi/>
+        <w:rPr>
+          <w:rFonts w:ascii="Vazirmatn" w:hAnsi="Vazirmatn" w:cs="Vazirmatn" w:hint="cs"/>
+          <w:sz w:val="24"/>
+          <w:szCs w:val="24"/>
+          <w:lang w:bidi="fa-IR"/>
+        </w:rPr>
+      </w:pPr>
     </w:p>
     <w:sectPr>
       <w:type w:val="continuous"/>

</xml_diff>